<commit_message>
DOING TASK2 - 522
</commit_message>
<xml_diff>
--- a/TERM4/T4B1-ICTICT522-Evaluate_vendor_products_and_equipment/2-assessments/ICTICT522 Simulation Pack.v1.0.docx
+++ b/TERM4/T4B1-ICTICT522-Evaluate_vendor_products_and_equipment/2-assessments/ICTICT522 Simulation Pack.v1.0.docx
@@ -1,6 +1,6 @@
 
 <file path=word/document.xml><?xml version="1.0" encoding="utf-8"?>
-<w:document xmlns:wpc="http://schemas.microsoft.com/office/word/2010/wordprocessingCanvas" xmlns:cx="http://schemas.microsoft.com/office/drawing/2014/chartex" xmlns:cx1="http://schemas.microsoft.com/office/drawing/2015/9/8/chartex" xmlns:cx2="http://schemas.microsoft.com/office/drawing/2015/10/21/chartex" xmlns:cx3="http://schemas.microsoft.com/office/drawing/2016/5/9/chartex" xmlns:cx4="http://schemas.microsoft.com/office/drawing/2016/5/10/chartex" xmlns:cx5="http://schemas.microsoft.com/office/drawing/2016/5/11/chartex" xmlns:cx6="http://schemas.microsoft.com/office/drawing/2016/5/12/chartex" xmlns:cx7="http://schemas.microsoft.com/office/drawing/2016/5/13/chartex" xmlns:cx8="http://schemas.microsoft.com/office/drawing/2016/5/14/chartex" xmlns:mc="http://schemas.openxmlformats.org/markup-compatibility/2006" xmlns:aink="http://schemas.microsoft.com/office/drawing/2016/ink" xmlns:am3d="http://schemas.microsoft.com/office/drawing/2017/model3d" xmlns:o="urn:schemas-microsoft-com:office:office" xmlns:oel="http://schemas.microsoft.com/office/2019/extlst" xmlns:r="http://schemas.openxmlformats.org/officeDocument/2006/relationships" xmlns:m="http://schemas.openxmlformats.org/officeDocument/2006/math" xmlns:v="urn:schemas-microsoft-com:vml" xmlns:wp14="http://schemas.microsoft.com/office/word/2010/wordprocessingDrawing" xmlns:wp="http://schemas.openxmlformats.org/drawingml/2006/wordprocessingDrawing" xmlns:w10="urn:schemas-microsoft-com:office:word" xmlns:w="http://schemas.openxmlformats.org/wordprocessingml/2006/main" xmlns:w14="http://schemas.microsoft.com/office/word/2010/wordml" xmlns:w15="http://schemas.microsoft.com/office/word/2012/wordml" xmlns:w16cex="http://schemas.microsoft.com/office/word/2018/wordml/cex" xmlns:w16cid="http://schemas.microsoft.com/office/word/2016/wordml/cid" xmlns:w16="http://schemas.microsoft.com/office/word/2018/wordml" xmlns:w16du="http://schemas.microsoft.com/office/word/2023/wordml/word16du" xmlns:w16sdtdh="http://schemas.microsoft.com/office/word/2020/wordml/sdtdatahash" xmlns:w16se="http://schemas.microsoft.com/office/word/2015/wordml/symex" xmlns:wpg="http://schemas.microsoft.com/office/word/2010/wordprocessingGroup" xmlns:wpi="http://schemas.microsoft.com/office/word/2010/wordprocessingInk" xmlns:wne="http://schemas.microsoft.com/office/word/2006/wordml" xmlns:wps="http://schemas.microsoft.com/office/word/2010/wordprocessingShape" mc:Ignorable="w14 w15 w16se w16cid w16 w16cex w16sdtdh w16du wp14">
+<w:document xmlns:wpc="http://schemas.microsoft.com/office/word/2010/wordprocessingCanvas" xmlns:cx="http://schemas.microsoft.com/office/drawing/2014/chartex" xmlns:cx1="http://schemas.microsoft.com/office/drawing/2015/9/8/chartex" xmlns:cx2="http://schemas.microsoft.com/office/drawing/2015/10/21/chartex" xmlns:cx3="http://schemas.microsoft.com/office/drawing/2016/5/9/chartex" xmlns:cx4="http://schemas.microsoft.com/office/drawing/2016/5/10/chartex" xmlns:cx5="http://schemas.microsoft.com/office/drawing/2016/5/11/chartex" xmlns:cx6="http://schemas.microsoft.com/office/drawing/2016/5/12/chartex" xmlns:cx7="http://schemas.microsoft.com/office/drawing/2016/5/13/chartex" xmlns:cx8="http://schemas.microsoft.com/office/drawing/2016/5/14/chartex" xmlns:mc="http://schemas.openxmlformats.org/markup-compatibility/2006" xmlns:aink="http://schemas.microsoft.com/office/drawing/2016/ink" xmlns:am3d="http://schemas.microsoft.com/office/drawing/2017/model3d" xmlns:o="urn:schemas-microsoft-com:office:office" xmlns:oel="http://schemas.microsoft.com/office/2019/extlst" xmlns:r="http://schemas.openxmlformats.org/officeDocument/2006/relationships" xmlns:m="http://schemas.openxmlformats.org/officeDocument/2006/math" xmlns:v="urn:schemas-microsoft-com:vml" xmlns:wp14="http://schemas.microsoft.com/office/word/2010/wordprocessingDrawing" xmlns:wp="http://schemas.openxmlformats.org/drawingml/2006/wordprocessingDrawing" xmlns:w10="urn:schemas-microsoft-com:office:word" xmlns:w="http://schemas.openxmlformats.org/wordprocessingml/2006/main" xmlns:w14="http://schemas.microsoft.com/office/word/2010/wordml" xmlns:w15="http://schemas.microsoft.com/office/word/2012/wordml" xmlns:w16cex="http://schemas.microsoft.com/office/word/2018/wordml/cex" xmlns:w16cid="http://schemas.microsoft.com/office/word/2016/wordml/cid" xmlns:w16="http://schemas.microsoft.com/office/word/2018/wordml" xmlns:w16du="http://schemas.microsoft.com/office/word/2023/wordml/word16du" xmlns:w16sdtdh="http://schemas.microsoft.com/office/word/2020/wordml/sdtdatahash" xmlns:w16sdtfl="http://schemas.microsoft.com/office/word/2024/wordml/sdtformatlock" xmlns:w16se="http://schemas.microsoft.com/office/word/2015/wordml/symex" xmlns:wpg="http://schemas.microsoft.com/office/word/2010/wordprocessingGroup" xmlns:wpi="http://schemas.microsoft.com/office/word/2010/wordprocessingInk" xmlns:wne="http://schemas.microsoft.com/office/word/2006/wordml" xmlns:wps="http://schemas.microsoft.com/office/word/2010/wordprocessingShape" mc:Ignorable="w14 w15 w16se w16cid w16 w16cex w16sdtdh w16sdtfl w16du wp14">
   <w:body>
     <w:p>
       <w:pPr>
@@ -21,7 +21,40 @@
         <w:pStyle w:val="RTOWorksBodyText"/>
       </w:pPr>
       <w:r>
-        <w:t xml:space="preserve">King Edward VII College was established in 2010. The College is based in Melbourne CBD and offers a range of courses in management, marketing, human resources and international business. It currently has around 500 students enrolled across </w:t>
+        <w:t xml:space="preserve">King Edward VII College was established in 2010. The College is </w:t>
+      </w:r>
+      <w:commentRangeStart w:id="0"/>
+      <w:r>
+        <w:t xml:space="preserve">based </w:t>
+      </w:r>
+      <w:commentRangeEnd w:id="0"/>
+      <w:r>
+        <w:rPr>
+          <w:rStyle w:val="CommentReference"/>
+          <w:rFonts w:asciiTheme="minorHAnsi" w:hAnsiTheme="minorHAnsi" w:cstheme="minorBidi"/>
+        </w:rPr>
+        <w:commentReference w:id="0"/>
+      </w:r>
+      <w:r>
+        <w:t xml:space="preserve">in </w:t>
+      </w:r>
+      <w:r>
+        <w:rPr>
+          <w:highlight w:val="yellow"/>
+        </w:rPr>
+        <w:t>Melbourne</w:t>
+      </w:r>
+      <w:r>
+        <w:t xml:space="preserve"> CBD and offers a range of courses in management, marketing, human resources and international business. It currently has </w:t>
+      </w:r>
+      <w:r>
+        <w:rPr>
+          <w:highlight w:val="yellow"/>
+        </w:rPr>
+        <w:t>around 500 students enrolled</w:t>
+      </w:r>
+      <w:r>
+        <w:t xml:space="preserve"> across </w:t>
       </w:r>
       <w:proofErr w:type="gramStart"/>
       <w:r>
@@ -45,7 +78,22 @@
         <w:pStyle w:val="RTOWorksBodyText"/>
       </w:pPr>
       <w:r>
-        <w:t>Due to its success, the College plans to establish two additional campuses, one in Brisbane and one in Sydney</w:t>
+        <w:t xml:space="preserve">Due to its success, the College plans to establish two additional campuses, one in </w:t>
+      </w:r>
+      <w:r>
+        <w:rPr>
+          <w:highlight w:val="yellow"/>
+        </w:rPr>
+        <w:t>Brisbane</w:t>
+      </w:r>
+      <w:r>
+        <w:t xml:space="preserve"> and one in </w:t>
+      </w:r>
+      <w:r>
+        <w:rPr>
+          <w:highlight w:val="yellow"/>
+        </w:rPr>
+        <w:t>Sydney</w:t>
       </w:r>
       <w:r>
         <w:t xml:space="preserve"> within the next 6 months.</w:t>
@@ -56,7 +104,16 @@
         <w:pStyle w:val="RTOWorksBodyText"/>
       </w:pPr>
       <w:r>
-        <w:t xml:space="preserve">The College currently employs 24 staff members. That includes the CEO, a Marketing Manager and a Marketing Assistant, Human Resources Manager, Finance Manager, Administration Officer, IT Manager, Receptionist, Academic Manager, Student Services Officer and approximately 14 trainers. </w:t>
+        <w:t xml:space="preserve">The College currently employs </w:t>
+      </w:r>
+      <w:r>
+        <w:rPr>
+          <w:highlight w:val="yellow"/>
+        </w:rPr>
+        <w:t>24 staff members</w:t>
+      </w:r>
+      <w:r>
+        <w:t xml:space="preserve">. That includes the CEO, a Marketing Manager and a Marketing Assistant, Human Resources Manager, Finance Manager, Administration Officer, IT Manager, Receptionist, Academic Manager, Student Services Officer and approximately 14 trainers. </w:t>
       </w:r>
     </w:p>
     <w:p>
@@ -516,8 +573,20 @@
             <w:pPr>
               <w:pStyle w:val="RTOWorksBodyText"/>
             </w:pPr>
-            <w:r>
+            <w:commentRangeStart w:id="1"/>
+            <w:r>
+              <w:rPr>
+                <w:highlight w:val="yellow"/>
+              </w:rPr>
               <w:t>Bundle</w:t>
+            </w:r>
+            <w:commentRangeEnd w:id="1"/>
+            <w:r>
+              <w:rPr>
+                <w:rStyle w:val="CommentReference"/>
+                <w:rFonts w:asciiTheme="minorHAnsi" w:hAnsiTheme="minorHAnsi" w:cstheme="minorBidi"/>
+              </w:rPr>
+              <w:commentReference w:id="1"/>
             </w:r>
           </w:p>
         </w:tc>
@@ -623,11 +692,27 @@
       <w:r>
         <w:t xml:space="preserve"> staff are expected </w:t>
       </w:r>
-      <w:r>
-        <w:t>in the near future t</w:t>
-      </w:r>
-      <w:r>
-        <w:t xml:space="preserve">o increasingly work in multiple locations due to the establishment of the new campuses. </w:t>
+      <w:proofErr w:type="gramStart"/>
+      <w:r>
+        <w:t>in the near future</w:t>
+      </w:r>
+      <w:proofErr w:type="gramEnd"/>
+      <w:r>
+        <w:t xml:space="preserve"> t</w:t>
+      </w:r>
+      <w:r>
+        <w:t xml:space="preserve">o increasingly </w:t>
+      </w:r>
+      <w:r>
+        <w:rPr>
+          <w:b/>
+          <w:bCs/>
+          <w:highlight w:val="yellow"/>
+        </w:rPr>
+        <w:t>work in multiple locations</w:t>
+      </w:r>
+      <w:r>
+        <w:t xml:space="preserve"> due to the establishment of the new campuses. </w:t>
       </w:r>
     </w:p>
     <w:p>
@@ -639,6 +724,11 @@
       </w:r>
       <w:proofErr w:type="spellStart"/>
       <w:r>
+        <w:rPr>
+          <w:b/>
+          <w:bCs/>
+          <w:highlight w:val="yellow"/>
+        </w:rPr>
         <w:t>WiFi</w:t>
       </w:r>
       <w:proofErr w:type="spellEnd"/>
@@ -651,7 +741,16 @@
         <w:pStyle w:val="RTOWorksBodyText"/>
       </w:pPr>
       <w:r>
-        <w:t xml:space="preserve">A budget of $15,000 has been allocated for an upgrade. </w:t>
+        <w:t xml:space="preserve">A budget of </w:t>
+      </w:r>
+      <w:r>
+        <w:rPr>
+          <w:highlight w:val="yellow"/>
+        </w:rPr>
+        <w:t>$15,000</w:t>
+      </w:r>
+      <w:r>
+        <w:t xml:space="preserve"> has been allocated for an upgrade. </w:t>
       </w:r>
       <w:r>
         <w:t xml:space="preserve">You are the IT Manager and will be </w:t>
@@ -675,12 +774,12 @@
     <w:p>
       <w:pPr>
         <w:sectPr>
-          <w:headerReference w:type="even" r:id="rId7"/>
-          <w:headerReference w:type="default" r:id="rId8"/>
-          <w:footerReference w:type="even" r:id="rId9"/>
-          <w:footerReference w:type="default" r:id="rId10"/>
-          <w:headerReference w:type="first" r:id="rId11"/>
-          <w:footerReference w:type="first" r:id="rId12"/>
+          <w:headerReference w:type="even" r:id="rId11"/>
+          <w:headerReference w:type="default" r:id="rId12"/>
+          <w:footerReference w:type="even" r:id="rId13"/>
+          <w:footerReference w:type="default" r:id="rId14"/>
+          <w:headerReference w:type="first" r:id="rId15"/>
+          <w:footerReference w:type="first" r:id="rId16"/>
           <w:pgSz w:w="11900" w:h="16840"/>
           <w:pgMar w:top="1440" w:right="1440" w:bottom="1440" w:left="1440" w:header="708" w:footer="708" w:gutter="0"/>
           <w:cols w:space="708"/>
@@ -853,7 +952,7 @@
                 <v:stroke joinstyle="miter"/>
                 <v:path gradientshapeok="t" o:connecttype="rect"/>
               </v:shapetype>
-              <v:shape id="Text Box 1" o:spid="_x0000_s1026" type="#_x0000_t202" style="position:absolute;left:0;text-align:left;margin-left:0;margin-top:0;width:2in;height:2in;z-index:251659264;visibility:visible;mso-wrap-style:none;mso-wrap-distance-left:9pt;mso-wrap-distance-top:0;mso-wrap-distance-right:9pt;mso-wrap-distance-bottom:0;mso-position-horizontal:center;mso-position-horizontal-relative:margin;mso-position-vertical:center;mso-position-vertical-relative:margin;v-text-anchor:top" o:gfxdata="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" filled="f" stroked="f" strokeweight=".5pt">
+              <v:shape id="Text Box 1" o:spid="_x0000_s1026" type="#_x0000_t202" style="position:absolute;left:0;text-align:left;margin-left:0;margin-top:0;width:2in;height:2in;z-index:251659264;visibility:visible;mso-wrap-style:none;mso-wrap-distance-left:9pt;mso-wrap-distance-top:0;mso-wrap-distance-right:9pt;mso-wrap-distance-bottom:0;mso-position-horizontal:center;mso-position-horizontal-relative:margin;mso-position-vertical:center;mso-position-vertical-relative:margin;v-text-anchor:top" o:gfxdata="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" filled="f" stroked="f" strokeweight=".5pt">
                 <v:textbox style="mso-fit-shape-to-text:t">
                   <w:txbxContent>
                     <w:p>
@@ -1005,7 +1104,7 @@
       <w:pPr>
         <w:pStyle w:val="RTOWorksHeading2"/>
       </w:pPr>
-      <w:bookmarkStart w:id="0" w:name="_Toc247949624"/>
+      <w:bookmarkStart w:id="2" w:name="_Toc247949624"/>
       <w:r>
         <w:lastRenderedPageBreak/>
         <w:t>Executive Summary</w:t>
@@ -1014,6 +1113,7 @@
     <w:p>
       <w:pPr>
         <w:pStyle w:val="RTOWorksBodyText"/>
+        <w:jc w:val="both"/>
       </w:pPr>
       <w:r>
         <w:t xml:space="preserve">Established in 2010, King Edward VII College is a Registered Training Organisation (RTO) that provides training to students in business and management. </w:t>
@@ -1022,6 +1122,7 @@
     <w:p>
       <w:pPr>
         <w:pStyle w:val="RTOWorksBodyText"/>
+        <w:jc w:val="both"/>
       </w:pPr>
       <w:r>
         <w:t xml:space="preserve">Our principal purpose is to provide high quality training services to satisfy students’ needs. </w:t>
@@ -1030,6 +1131,7 @@
     <w:p>
       <w:pPr>
         <w:pStyle w:val="RTOWorksBodyText"/>
+        <w:jc w:val="both"/>
       </w:pPr>
       <w:r>
         <w:t>Our training is nationally recognised and accredited to meet vocational and educational standards. Courses are designed by highly qualified staff with extensive industry and training experience to achieve teaching and learning excellence, flexibility and personal satisfaction.</w:t>
@@ -1038,6 +1140,7 @@
     <w:p>
       <w:pPr>
         <w:pStyle w:val="RTOWorksBodyText"/>
+        <w:jc w:val="both"/>
       </w:pPr>
       <w:r>
         <w:t>We draw on our established relationships with industry and other stakeholders to ensure that our courses are appropriate to the demands of our clients and consistently meet their expectations.</w:t>
@@ -1046,6 +1149,7 @@
     <w:p>
       <w:pPr>
         <w:pStyle w:val="RTOWorksBodyText"/>
+        <w:jc w:val="both"/>
       </w:pPr>
       <w:r>
         <w:t>Quality is maintained in compliance with the national VET Quality Framework and through our continuous improvement system.</w:t>
@@ -1054,12 +1158,13 @@
     <w:p>
       <w:pPr>
         <w:pStyle w:val="RTOWorksBodyText"/>
+        <w:jc w:val="both"/>
       </w:pPr>
       <w:r>
         <w:t xml:space="preserve">A key objective is to develop the required knowledge and skills for clients to be job ready and competently undertake their chosen role in a wide range of business areas. </w:t>
       </w:r>
     </w:p>
-    <w:bookmarkEnd w:id="0"/>
+    <w:bookmarkEnd w:id="2"/>
     <w:p>
       <w:pPr>
         <w:pStyle w:val="RTOWorksHeading2"/>
@@ -1088,8 +1193,8 @@
       <w:pPr>
         <w:pStyle w:val="RTOWorksNumbers"/>
       </w:pPr>
-      <w:bookmarkStart w:id="1" w:name="OLE_LINK1"/>
-      <w:bookmarkStart w:id="2" w:name="OLE_LINK2"/>
+      <w:bookmarkStart w:id="3" w:name="OLE_LINK1"/>
+      <w:bookmarkStart w:id="4" w:name="OLE_LINK2"/>
       <w:r>
         <w:t>To be a leader in vocational education and training</w:t>
       </w:r>
@@ -1117,8 +1222,8 @@
       <w:r>
         <w:t>To develop our people and resources</w:t>
       </w:r>
-      <w:bookmarkEnd w:id="1"/>
-      <w:bookmarkEnd w:id="2"/>
+      <w:bookmarkEnd w:id="3"/>
+      <w:bookmarkEnd w:id="4"/>
     </w:p>
     <w:p>
       <w:pPr>
@@ -1217,7 +1322,7 @@
       <w:pPr>
         <w:pStyle w:val="RTOWorksHeading2"/>
       </w:pPr>
-      <w:bookmarkStart w:id="3" w:name="_Toc247949627"/>
+      <w:bookmarkStart w:id="5" w:name="_Toc247949627"/>
       <w:r>
         <w:t>Target market for services</w:t>
       </w:r>
@@ -1288,7 +1393,7 @@
         <w:t>competitive pricing structure, innovative teaching methods and state of the art facilities.</w:t>
       </w:r>
     </w:p>
-    <w:bookmarkEnd w:id="3"/>
+    <w:bookmarkEnd w:id="5"/>
     <w:p>
       <w:pPr>
         <w:pStyle w:val="RTOWorksHeading2"/>
@@ -1689,7 +1794,6 @@
                 <w:b/>
                 <w:bCs/>
               </w:rPr>
-              <w:lastRenderedPageBreak/>
               <w:t>Opportunities</w:t>
             </w:r>
           </w:p>
@@ -6556,7 +6660,6 @@
         <w:tc>
           <w:tcPr>
             <w:tcW w:w="2672" w:type="dxa"/>
-            <w:shd w:val="clear" w:color="auto" w:fill="auto"/>
           </w:tcPr>
           <w:p>
             <w:pPr>
@@ -6570,7 +6673,6 @@
         <w:tc>
           <w:tcPr>
             <w:tcW w:w="2863" w:type="dxa"/>
-            <w:shd w:val="clear" w:color="auto" w:fill="auto"/>
           </w:tcPr>
           <w:p>
             <w:pPr>
@@ -6584,7 +6686,6 @@
         <w:tc>
           <w:tcPr>
             <w:tcW w:w="3083" w:type="dxa"/>
-            <w:shd w:val="clear" w:color="auto" w:fill="auto"/>
           </w:tcPr>
           <w:p>
             <w:pPr>
@@ -6600,7 +6701,6 @@
         <w:tc>
           <w:tcPr>
             <w:tcW w:w="2672" w:type="dxa"/>
-            <w:shd w:val="clear" w:color="auto" w:fill="auto"/>
           </w:tcPr>
           <w:p>
             <w:pPr>
@@ -6614,7 +6714,6 @@
         <w:tc>
           <w:tcPr>
             <w:tcW w:w="2863" w:type="dxa"/>
-            <w:shd w:val="clear" w:color="auto" w:fill="auto"/>
           </w:tcPr>
           <w:p>
             <w:pPr>
@@ -6628,7 +6727,6 @@
         <w:tc>
           <w:tcPr>
             <w:tcW w:w="3083" w:type="dxa"/>
-            <w:shd w:val="clear" w:color="auto" w:fill="auto"/>
           </w:tcPr>
           <w:p>
             <w:pPr>
@@ -6644,7 +6742,6 @@
         <w:tc>
           <w:tcPr>
             <w:tcW w:w="2672" w:type="dxa"/>
-            <w:shd w:val="clear" w:color="auto" w:fill="auto"/>
           </w:tcPr>
           <w:p>
             <w:pPr>
@@ -6658,7 +6755,6 @@
         <w:tc>
           <w:tcPr>
             <w:tcW w:w="2863" w:type="dxa"/>
-            <w:shd w:val="clear" w:color="auto" w:fill="auto"/>
           </w:tcPr>
           <w:p>
             <w:pPr>
@@ -6672,7 +6768,6 @@
         <w:tc>
           <w:tcPr>
             <w:tcW w:w="3083" w:type="dxa"/>
-            <w:shd w:val="clear" w:color="auto" w:fill="auto"/>
           </w:tcPr>
           <w:p>
             <w:pPr>
@@ -6688,7 +6783,6 @@
         <w:tc>
           <w:tcPr>
             <w:tcW w:w="2672" w:type="dxa"/>
-            <w:shd w:val="clear" w:color="auto" w:fill="auto"/>
           </w:tcPr>
           <w:p>
             <w:pPr>
@@ -6702,7 +6796,6 @@
         <w:tc>
           <w:tcPr>
             <w:tcW w:w="2863" w:type="dxa"/>
-            <w:shd w:val="clear" w:color="auto" w:fill="auto"/>
           </w:tcPr>
           <w:p>
             <w:pPr>
@@ -6716,7 +6809,6 @@
         <w:tc>
           <w:tcPr>
             <w:tcW w:w="3083" w:type="dxa"/>
-            <w:shd w:val="clear" w:color="auto" w:fill="auto"/>
           </w:tcPr>
           <w:p>
             <w:pPr>
@@ -6776,8 +6868,70 @@
 </w:document>
 </file>
 
+<file path=word/comments.xml><?xml version="1.0" encoding="utf-8"?>
+<w:comments xmlns:wpc="http://schemas.microsoft.com/office/word/2010/wordprocessingCanvas" xmlns:cx="http://schemas.microsoft.com/office/drawing/2014/chartex" xmlns:cx1="http://schemas.microsoft.com/office/drawing/2015/9/8/chartex" xmlns:cx2="http://schemas.microsoft.com/office/drawing/2015/10/21/chartex" xmlns:cx3="http://schemas.microsoft.com/office/drawing/2016/5/9/chartex" xmlns:cx4="http://schemas.microsoft.com/office/drawing/2016/5/10/chartex" xmlns:cx5="http://schemas.microsoft.com/office/drawing/2016/5/11/chartex" xmlns:cx6="http://schemas.microsoft.com/office/drawing/2016/5/12/chartex" xmlns:cx7="http://schemas.microsoft.com/office/drawing/2016/5/13/chartex" xmlns:cx8="http://schemas.microsoft.com/office/drawing/2016/5/14/chartex" xmlns:mc="http://schemas.openxmlformats.org/markup-compatibility/2006" xmlns:aink="http://schemas.microsoft.com/office/drawing/2016/ink" xmlns:am3d="http://schemas.microsoft.com/office/drawing/2017/model3d" xmlns:o="urn:schemas-microsoft-com:office:office" xmlns:oel="http://schemas.microsoft.com/office/2019/extlst" xmlns:r="http://schemas.openxmlformats.org/officeDocument/2006/relationships" xmlns:m="http://schemas.openxmlformats.org/officeDocument/2006/math" xmlns:v="urn:schemas-microsoft-com:vml" xmlns:wp14="http://schemas.microsoft.com/office/word/2010/wordprocessingDrawing" xmlns:wp="http://schemas.openxmlformats.org/drawingml/2006/wordprocessingDrawing" xmlns:w10="urn:schemas-microsoft-com:office:word" xmlns:w="http://schemas.openxmlformats.org/wordprocessingml/2006/main" xmlns:w14="http://schemas.microsoft.com/office/word/2010/wordml" xmlns:w15="http://schemas.microsoft.com/office/word/2012/wordml" xmlns:w16cex="http://schemas.microsoft.com/office/word/2018/wordml/cex" xmlns:w16cid="http://schemas.microsoft.com/office/word/2016/wordml/cid" xmlns:w16="http://schemas.microsoft.com/office/word/2018/wordml" xmlns:w16du="http://schemas.microsoft.com/office/word/2023/wordml/word16du" xmlns:w16sdtdh="http://schemas.microsoft.com/office/word/2020/wordml/sdtdatahash" xmlns:w16sdtfl="http://schemas.microsoft.com/office/word/2024/wordml/sdtformatlock" xmlns:w16se="http://schemas.microsoft.com/office/word/2015/wordml/symex" xmlns:wpg="http://schemas.microsoft.com/office/word/2010/wordprocessingGroup" xmlns:wpi="http://schemas.microsoft.com/office/word/2010/wordprocessingInk" xmlns:wne="http://schemas.microsoft.com/office/word/2006/wordml" xmlns:wps="http://schemas.microsoft.com/office/word/2010/wordprocessingShape" mc:Ignorable="w14 w15 w16se w16cid w16 w16cex w16sdtdh w16sdtfl w16du wp14">
+  <w:comment w:id="0" w:author="PEREZ ESPITIA MANUEL SERGIO" w:date="2025-10-10T18:23:00Z" w:initials="MP">
+    <w:p>
+      <w:pPr>
+        <w:pStyle w:val="CommentText"/>
+      </w:pPr>
+      <w:r>
+        <w:rPr>
+          <w:rStyle w:val="CommentReference"/>
+        </w:rPr>
+        <w:annotationRef/>
+      </w:r>
+      <w:r>
+        <w:t>Melbourne,</w:t>
+      </w:r>
+      <w:r>
+        <w:br/>
+        <w:t>next 6months -&gt; Sydney, Brisbane</w:t>
+      </w:r>
+    </w:p>
+  </w:comment>
+  <w:comment w:id="1" w:author="PEREZ ESPITIA MANUEL SERGIO" w:date="2025-10-10T18:48:00Z" w:initials="MP">
+    <w:p>
+      <w:pPr>
+        <w:pStyle w:val="CommentText"/>
+      </w:pPr>
+      <w:r>
+        <w:rPr>
+          <w:rStyle w:val="CommentReference"/>
+        </w:rPr>
+        <w:annotationRef/>
+      </w:r>
+      <w:r>
+        <w:t>not inventoried, they are just a collection of cables</w:t>
+      </w:r>
+    </w:p>
+  </w:comment>
+</w:comments>
+</file>
+
+<file path=word/commentsExtended.xml><?xml version="1.0" encoding="utf-8"?>
+<w15:commentsEx xmlns:wpc="http://schemas.microsoft.com/office/word/2010/wordprocessingCanvas" xmlns:cx="http://schemas.microsoft.com/office/drawing/2014/chartex" xmlns:cx1="http://schemas.microsoft.com/office/drawing/2015/9/8/chartex" xmlns:cx2="http://schemas.microsoft.com/office/drawing/2015/10/21/chartex" xmlns:cx3="http://schemas.microsoft.com/office/drawing/2016/5/9/chartex" xmlns:cx4="http://schemas.microsoft.com/office/drawing/2016/5/10/chartex" xmlns:cx5="http://schemas.microsoft.com/office/drawing/2016/5/11/chartex" xmlns:cx6="http://schemas.microsoft.com/office/drawing/2016/5/12/chartex" xmlns:cx7="http://schemas.microsoft.com/office/drawing/2016/5/13/chartex" xmlns:cx8="http://schemas.microsoft.com/office/drawing/2016/5/14/chartex" xmlns:mc="http://schemas.openxmlformats.org/markup-compatibility/2006" xmlns:aink="http://schemas.microsoft.com/office/drawing/2016/ink" xmlns:am3d="http://schemas.microsoft.com/office/drawing/2017/model3d" xmlns:o="urn:schemas-microsoft-com:office:office" xmlns:oel="http://schemas.microsoft.com/office/2019/extlst" xmlns:r="http://schemas.openxmlformats.org/officeDocument/2006/relationships" xmlns:m="http://schemas.openxmlformats.org/officeDocument/2006/math" xmlns:v="urn:schemas-microsoft-com:vml" xmlns:wp14="http://schemas.microsoft.com/office/word/2010/wordprocessingDrawing" xmlns:wp="http://schemas.openxmlformats.org/drawingml/2006/wordprocessingDrawing" xmlns:w10="urn:schemas-microsoft-com:office:word" xmlns:w="http://schemas.openxmlformats.org/wordprocessingml/2006/main" xmlns:w14="http://schemas.microsoft.com/office/word/2010/wordml" xmlns:w15="http://schemas.microsoft.com/office/word/2012/wordml" xmlns:w16cex="http://schemas.microsoft.com/office/word/2018/wordml/cex" xmlns:w16cid="http://schemas.microsoft.com/office/word/2016/wordml/cid" xmlns:w16="http://schemas.microsoft.com/office/word/2018/wordml" xmlns:w16du="http://schemas.microsoft.com/office/word/2023/wordml/word16du" xmlns:w16sdtdh="http://schemas.microsoft.com/office/word/2020/wordml/sdtdatahash" xmlns:w16sdtfl="http://schemas.microsoft.com/office/word/2024/wordml/sdtformatlock" xmlns:w16se="http://schemas.microsoft.com/office/word/2015/wordml/symex" xmlns:wpg="http://schemas.microsoft.com/office/word/2010/wordprocessingGroup" xmlns:wpi="http://schemas.microsoft.com/office/word/2010/wordprocessingInk" xmlns:wne="http://schemas.microsoft.com/office/word/2006/wordml" xmlns:wps="http://schemas.microsoft.com/office/word/2010/wordprocessingShape" mc:Ignorable="w14 w15 w16se w16cid w16 w16cex w16sdtdh w16sdtfl w16du wp14">
+  <w15:commentEx w15:paraId="0398B6AD" w15:done="0"/>
+  <w15:commentEx w15:paraId="3637CE34" w15:done="0"/>
+</w15:commentsEx>
+</file>
+
+<file path=word/commentsExtensible.xml><?xml version="1.0" encoding="utf-8"?>
+<w16cex:commentsExtensible xmlns:wpc="http://schemas.microsoft.com/office/word/2010/wordprocessingCanvas" xmlns:cx="http://schemas.microsoft.com/office/drawing/2014/chartex" xmlns:cx1="http://schemas.microsoft.com/office/drawing/2015/9/8/chartex" xmlns:cx2="http://schemas.microsoft.com/office/drawing/2015/10/21/chartex" xmlns:cx3="http://schemas.microsoft.com/office/drawing/2016/5/9/chartex" xmlns:cx4="http://schemas.microsoft.com/office/drawing/2016/5/10/chartex" xmlns:cx5="http://schemas.microsoft.com/office/drawing/2016/5/11/chartex" xmlns:cx6="http://schemas.microsoft.com/office/drawing/2016/5/12/chartex" xmlns:cx7="http://schemas.microsoft.com/office/drawing/2016/5/13/chartex" xmlns:cx8="http://schemas.microsoft.com/office/drawing/2016/5/14/chartex" xmlns:cr="http://schemas.microsoft.com/office/comments/2020/reactions" xmlns:mc="http://schemas.openxmlformats.org/markup-compatibility/2006" xmlns:aink="http://schemas.microsoft.com/office/drawing/2016/ink" xmlns:am3d="http://schemas.microsoft.com/office/drawing/2017/model3d" xmlns:o="urn:schemas-microsoft-com:office:office" xmlns:oel="http://schemas.microsoft.com/office/2019/extlst" xmlns:r="http://schemas.openxmlformats.org/officeDocument/2006/relationships" xmlns:m="http://schemas.openxmlformats.org/officeDocument/2006/math" xmlns:v="urn:schemas-microsoft-com:vml" xmlns:wp14="http://schemas.microsoft.com/office/word/2010/wordprocessingDrawing" xmlns:wp="http://schemas.openxmlformats.org/drawingml/2006/wordprocessingDrawing" xmlns:w10="urn:schemas-microsoft-com:office:word" xmlns:w="http://schemas.openxmlformats.org/wordprocessingml/2006/main" xmlns:w14="http://schemas.microsoft.com/office/word/2010/wordml" xmlns:w15="http://schemas.microsoft.com/office/word/2012/wordml" xmlns:w16cex="http://schemas.microsoft.com/office/word/2018/wordml/cex" xmlns:w16cid="http://schemas.microsoft.com/office/word/2016/wordml/cid" xmlns:w16="http://schemas.microsoft.com/office/word/2018/wordml" xmlns:w16du="http://schemas.microsoft.com/office/word/2023/wordml/word16du" xmlns:w16sdtdh="http://schemas.microsoft.com/office/word/2020/wordml/sdtdatahash" xmlns:w16sdtfl="http://schemas.microsoft.com/office/word/2024/wordml/sdtformatlock" xmlns:w16se="http://schemas.microsoft.com/office/word/2015/wordml/symex" xmlns:wpg="http://schemas.microsoft.com/office/word/2010/wordprocessingGroup" xmlns:wpi="http://schemas.microsoft.com/office/word/2010/wordprocessingInk" xmlns:wne="http://schemas.microsoft.com/office/word/2006/wordml" xmlns:wps="http://schemas.microsoft.com/office/word/2010/wordprocessingShape" mc:Ignorable="w14 w15 w16se w16cid w16 w16cex w16sdtdh w16sdtfl cr w16du wp14">
+  <w16cex:commentExtensible w16cex:durableId="0782117A" w16cex:dateUtc="2025-10-10T07:23:00Z"/>
+  <w16cex:commentExtensible w16cex:durableId="3173C975" w16cex:dateUtc="2025-10-10T07:48:00Z"/>
+</w16cex:commentsExtensible>
+</file>
+
+<file path=word/commentsIds.xml><?xml version="1.0" encoding="utf-8"?>
+<w16cid:commentsIds xmlns:wpc="http://schemas.microsoft.com/office/word/2010/wordprocessingCanvas" xmlns:cx="http://schemas.microsoft.com/office/drawing/2014/chartex" xmlns:cx1="http://schemas.microsoft.com/office/drawing/2015/9/8/chartex" xmlns:cx2="http://schemas.microsoft.com/office/drawing/2015/10/21/chartex" xmlns:cx3="http://schemas.microsoft.com/office/drawing/2016/5/9/chartex" xmlns:cx4="http://schemas.microsoft.com/office/drawing/2016/5/10/chartex" xmlns:cx5="http://schemas.microsoft.com/office/drawing/2016/5/11/chartex" xmlns:cx6="http://schemas.microsoft.com/office/drawing/2016/5/12/chartex" xmlns:cx7="http://schemas.microsoft.com/office/drawing/2016/5/13/chartex" xmlns:cx8="http://schemas.microsoft.com/office/drawing/2016/5/14/chartex" xmlns:mc="http://schemas.openxmlformats.org/markup-compatibility/2006" xmlns:aink="http://schemas.microsoft.com/office/drawing/2016/ink" xmlns:am3d="http://schemas.microsoft.com/office/drawing/2017/model3d" xmlns:o="urn:schemas-microsoft-com:office:office" xmlns:oel="http://schemas.microsoft.com/office/2019/extlst" xmlns:r="http://schemas.openxmlformats.org/officeDocument/2006/relationships" xmlns:m="http://schemas.openxmlformats.org/officeDocument/2006/math" xmlns:v="urn:schemas-microsoft-com:vml" xmlns:wp14="http://schemas.microsoft.com/office/word/2010/wordprocessingDrawing" xmlns:wp="http://schemas.openxmlformats.org/drawingml/2006/wordprocessingDrawing" xmlns:w10="urn:schemas-microsoft-com:office:word" xmlns:w="http://schemas.openxmlformats.org/wordprocessingml/2006/main" xmlns:w14="http://schemas.microsoft.com/office/word/2010/wordml" xmlns:w15="http://schemas.microsoft.com/office/word/2012/wordml" xmlns:w16cex="http://schemas.microsoft.com/office/word/2018/wordml/cex" xmlns:w16cid="http://schemas.microsoft.com/office/word/2016/wordml/cid" xmlns:w16="http://schemas.microsoft.com/office/word/2018/wordml" xmlns:w16du="http://schemas.microsoft.com/office/word/2023/wordml/word16du" xmlns:w16sdtdh="http://schemas.microsoft.com/office/word/2020/wordml/sdtdatahash" xmlns:w16sdtfl="http://schemas.microsoft.com/office/word/2024/wordml/sdtformatlock" xmlns:w16se="http://schemas.microsoft.com/office/word/2015/wordml/symex" xmlns:wpg="http://schemas.microsoft.com/office/word/2010/wordprocessingGroup" xmlns:wpi="http://schemas.microsoft.com/office/word/2010/wordprocessingInk" xmlns:wne="http://schemas.microsoft.com/office/word/2006/wordml" xmlns:wps="http://schemas.microsoft.com/office/word/2010/wordprocessingShape" mc:Ignorable="w14 w15 w16se w16cid w16 w16cex w16sdtdh w16sdtfl w16du wp14">
+  <w16cid:commentId w16cid:paraId="0398B6AD" w16cid:durableId="0782117A"/>
+  <w16cid:commentId w16cid:paraId="3637CE34" w16cid:durableId="3173C975"/>
+</w16cid:commentsIds>
+</file>
+
 <file path=word/endnotes.xml><?xml version="1.0" encoding="utf-8"?>
-<w:endnotes xmlns:wpc="http://schemas.microsoft.com/office/word/2010/wordprocessingCanvas" xmlns:cx="http://schemas.microsoft.com/office/drawing/2014/chartex" xmlns:cx1="http://schemas.microsoft.com/office/drawing/2015/9/8/chartex" xmlns:cx2="http://schemas.microsoft.com/office/drawing/2015/10/21/chartex" xmlns:cx3="http://schemas.microsoft.com/office/drawing/2016/5/9/chartex" xmlns:cx4="http://schemas.microsoft.com/office/drawing/2016/5/10/chartex" xmlns:cx5="http://schemas.microsoft.com/office/drawing/2016/5/11/chartex" xmlns:cx6="http://schemas.microsoft.com/office/drawing/2016/5/12/chartex" xmlns:cx7="http://schemas.microsoft.com/office/drawing/2016/5/13/chartex" xmlns:cx8="http://schemas.microsoft.com/office/drawing/2016/5/14/chartex" xmlns:mc="http://schemas.openxmlformats.org/markup-compatibility/2006" xmlns:aink="http://schemas.microsoft.com/office/drawing/2016/ink" xmlns:am3d="http://schemas.microsoft.com/office/drawing/2017/model3d" xmlns:o="urn:schemas-microsoft-com:office:office" xmlns:oel="http://schemas.microsoft.com/office/2019/extlst" xmlns:r="http://schemas.openxmlformats.org/officeDocument/2006/relationships" xmlns:m="http://schemas.openxmlformats.org/officeDocument/2006/math" xmlns:v="urn:schemas-microsoft-com:vml" xmlns:wp14="http://schemas.microsoft.com/office/word/2010/wordprocessingDrawing" xmlns:wp="http://schemas.openxmlformats.org/drawingml/2006/wordprocessingDrawing" xmlns:w10="urn:schemas-microsoft-com:office:word" xmlns:w="http://schemas.openxmlformats.org/wordprocessingml/2006/main" xmlns:w14="http://schemas.microsoft.com/office/word/2010/wordml" xmlns:w15="http://schemas.microsoft.com/office/word/2012/wordml" xmlns:w16cex="http://schemas.microsoft.com/office/word/2018/wordml/cex" xmlns:w16cid="http://schemas.microsoft.com/office/word/2016/wordml/cid" xmlns:w16="http://schemas.microsoft.com/office/word/2018/wordml" xmlns:w16du="http://schemas.microsoft.com/office/word/2023/wordml/word16du" xmlns:w16sdtdh="http://schemas.microsoft.com/office/word/2020/wordml/sdtdatahash" xmlns:w16se="http://schemas.microsoft.com/office/word/2015/wordml/symex" xmlns:wpg="http://schemas.microsoft.com/office/word/2010/wordprocessingGroup" xmlns:wpi="http://schemas.microsoft.com/office/word/2010/wordprocessingInk" xmlns:wne="http://schemas.microsoft.com/office/word/2006/wordml" xmlns:wps="http://schemas.microsoft.com/office/word/2010/wordprocessingShape" mc:Ignorable="w14 w15 w16se w16cid w16 w16cex w16sdtdh w16du wp14">
+<w:endnotes xmlns:wpc="http://schemas.microsoft.com/office/word/2010/wordprocessingCanvas" xmlns:cx="http://schemas.microsoft.com/office/drawing/2014/chartex" xmlns:cx1="http://schemas.microsoft.com/office/drawing/2015/9/8/chartex" xmlns:cx2="http://schemas.microsoft.com/office/drawing/2015/10/21/chartex" xmlns:cx3="http://schemas.microsoft.com/office/drawing/2016/5/9/chartex" xmlns:cx4="http://schemas.microsoft.com/office/drawing/2016/5/10/chartex" xmlns:cx5="http://schemas.microsoft.com/office/drawing/2016/5/11/chartex" xmlns:cx6="http://schemas.microsoft.com/office/drawing/2016/5/12/chartex" xmlns:cx7="http://schemas.microsoft.com/office/drawing/2016/5/13/chartex" xmlns:cx8="http://schemas.microsoft.com/office/drawing/2016/5/14/chartex" xmlns:mc="http://schemas.openxmlformats.org/markup-compatibility/2006" xmlns:aink="http://schemas.microsoft.com/office/drawing/2016/ink" xmlns:am3d="http://schemas.microsoft.com/office/drawing/2017/model3d" xmlns:o="urn:schemas-microsoft-com:office:office" xmlns:oel="http://schemas.microsoft.com/office/2019/extlst" xmlns:r="http://schemas.openxmlformats.org/officeDocument/2006/relationships" xmlns:m="http://schemas.openxmlformats.org/officeDocument/2006/math" xmlns:v="urn:schemas-microsoft-com:vml" xmlns:wp14="http://schemas.microsoft.com/office/word/2010/wordprocessingDrawing" xmlns:wp="http://schemas.openxmlformats.org/drawingml/2006/wordprocessingDrawing" xmlns:w10="urn:schemas-microsoft-com:office:word" xmlns:w="http://schemas.openxmlformats.org/wordprocessingml/2006/main" xmlns:w14="http://schemas.microsoft.com/office/word/2010/wordml" xmlns:w15="http://schemas.microsoft.com/office/word/2012/wordml" xmlns:w16cex="http://schemas.microsoft.com/office/word/2018/wordml/cex" xmlns:w16cid="http://schemas.microsoft.com/office/word/2016/wordml/cid" xmlns:w16="http://schemas.microsoft.com/office/word/2018/wordml" xmlns:w16du="http://schemas.microsoft.com/office/word/2023/wordml/word16du" xmlns:w16sdtdh="http://schemas.microsoft.com/office/word/2020/wordml/sdtdatahash" xmlns:w16sdtfl="http://schemas.microsoft.com/office/word/2024/wordml/sdtformatlock" xmlns:w16se="http://schemas.microsoft.com/office/word/2015/wordml/symex" xmlns:wpg="http://schemas.microsoft.com/office/word/2010/wordprocessingGroup" xmlns:wpi="http://schemas.microsoft.com/office/word/2010/wordprocessingInk" xmlns:wne="http://schemas.microsoft.com/office/word/2006/wordml" xmlns:wps="http://schemas.microsoft.com/office/word/2010/wordprocessingShape" mc:Ignorable="w14 w15 w16se w16cid w16 w16cex w16sdtdh w16sdtfl w16du wp14">
   <w:endnote w:type="separator" w:id="-1">
     <w:p>
       <w:r>
@@ -6796,7 +6950,7 @@
 </file>
 
 <file path=word/footer1.xml><?xml version="1.0" encoding="utf-8"?>
-<w:ftr xmlns:wpc="http://schemas.microsoft.com/office/word/2010/wordprocessingCanvas" xmlns:cx="http://schemas.microsoft.com/office/drawing/2014/chartex" xmlns:cx1="http://schemas.microsoft.com/office/drawing/2015/9/8/chartex" xmlns:cx2="http://schemas.microsoft.com/office/drawing/2015/10/21/chartex" xmlns:cx3="http://schemas.microsoft.com/office/drawing/2016/5/9/chartex" xmlns:cx4="http://schemas.microsoft.com/office/drawing/2016/5/10/chartex" xmlns:cx5="http://schemas.microsoft.com/office/drawing/2016/5/11/chartex" xmlns:cx6="http://schemas.microsoft.com/office/drawing/2016/5/12/chartex" xmlns:cx7="http://schemas.microsoft.com/office/drawing/2016/5/13/chartex" xmlns:cx8="http://schemas.microsoft.com/office/drawing/2016/5/14/chartex" xmlns:mc="http://schemas.openxmlformats.org/markup-compatibility/2006" xmlns:aink="http://schemas.microsoft.com/office/drawing/2016/ink" xmlns:am3d="http://schemas.microsoft.com/office/drawing/2017/model3d" xmlns:o="urn:schemas-microsoft-com:office:office" xmlns:oel="http://schemas.microsoft.com/office/2019/extlst" xmlns:r="http://schemas.openxmlformats.org/officeDocument/2006/relationships" xmlns:m="http://schemas.openxmlformats.org/officeDocument/2006/math" xmlns:v="urn:schemas-microsoft-com:vml" xmlns:wp14="http://schemas.microsoft.com/office/word/2010/wordprocessingDrawing" xmlns:wp="http://schemas.openxmlformats.org/drawingml/2006/wordprocessingDrawing" xmlns:w10="urn:schemas-microsoft-com:office:word" xmlns:w="http://schemas.openxmlformats.org/wordprocessingml/2006/main" xmlns:w14="http://schemas.microsoft.com/office/word/2010/wordml" xmlns:w15="http://schemas.microsoft.com/office/word/2012/wordml" xmlns:w16cex="http://schemas.microsoft.com/office/word/2018/wordml/cex" xmlns:w16cid="http://schemas.microsoft.com/office/word/2016/wordml/cid" xmlns:w16="http://schemas.microsoft.com/office/word/2018/wordml" xmlns:w16du="http://schemas.microsoft.com/office/word/2023/wordml/word16du" xmlns:w16sdtdh="http://schemas.microsoft.com/office/word/2020/wordml/sdtdatahash" xmlns:w16se="http://schemas.microsoft.com/office/word/2015/wordml/symex" xmlns:wpg="http://schemas.microsoft.com/office/word/2010/wordprocessingGroup" xmlns:wpi="http://schemas.microsoft.com/office/word/2010/wordprocessingInk" xmlns:wne="http://schemas.microsoft.com/office/word/2006/wordml" xmlns:wps="http://schemas.microsoft.com/office/word/2010/wordprocessingShape" mc:Ignorable="w14 w15 w16se w16cid w16 w16cex w16sdtdh w16du wp14">
+<w:ftr xmlns:wpc="http://schemas.microsoft.com/office/word/2010/wordprocessingCanvas" xmlns:cx="http://schemas.microsoft.com/office/drawing/2014/chartex" xmlns:cx1="http://schemas.microsoft.com/office/drawing/2015/9/8/chartex" xmlns:cx2="http://schemas.microsoft.com/office/drawing/2015/10/21/chartex" xmlns:cx3="http://schemas.microsoft.com/office/drawing/2016/5/9/chartex" xmlns:cx4="http://schemas.microsoft.com/office/drawing/2016/5/10/chartex" xmlns:cx5="http://schemas.microsoft.com/office/drawing/2016/5/11/chartex" xmlns:cx6="http://schemas.microsoft.com/office/drawing/2016/5/12/chartex" xmlns:cx7="http://schemas.microsoft.com/office/drawing/2016/5/13/chartex" xmlns:cx8="http://schemas.microsoft.com/office/drawing/2016/5/14/chartex" xmlns:mc="http://schemas.openxmlformats.org/markup-compatibility/2006" xmlns:aink="http://schemas.microsoft.com/office/drawing/2016/ink" xmlns:am3d="http://schemas.microsoft.com/office/drawing/2017/model3d" xmlns:o="urn:schemas-microsoft-com:office:office" xmlns:oel="http://schemas.microsoft.com/office/2019/extlst" xmlns:r="http://schemas.openxmlformats.org/officeDocument/2006/relationships" xmlns:m="http://schemas.openxmlformats.org/officeDocument/2006/math" xmlns:v="urn:schemas-microsoft-com:vml" xmlns:wp14="http://schemas.microsoft.com/office/word/2010/wordprocessingDrawing" xmlns:wp="http://schemas.openxmlformats.org/drawingml/2006/wordprocessingDrawing" xmlns:w10="urn:schemas-microsoft-com:office:word" xmlns:w="http://schemas.openxmlformats.org/wordprocessingml/2006/main" xmlns:w14="http://schemas.microsoft.com/office/word/2010/wordml" xmlns:w15="http://schemas.microsoft.com/office/word/2012/wordml" xmlns:w16cex="http://schemas.microsoft.com/office/word/2018/wordml/cex" xmlns:w16cid="http://schemas.microsoft.com/office/word/2016/wordml/cid" xmlns:w16="http://schemas.microsoft.com/office/word/2018/wordml" xmlns:w16du="http://schemas.microsoft.com/office/word/2023/wordml/word16du" xmlns:w16sdtdh="http://schemas.microsoft.com/office/word/2020/wordml/sdtdatahash" xmlns:w16sdtfl="http://schemas.microsoft.com/office/word/2024/wordml/sdtformatlock" xmlns:w16se="http://schemas.microsoft.com/office/word/2015/wordml/symex" xmlns:wpg="http://schemas.microsoft.com/office/word/2010/wordprocessingGroup" xmlns:wpi="http://schemas.microsoft.com/office/word/2010/wordprocessingInk" xmlns:wne="http://schemas.microsoft.com/office/word/2006/wordml" xmlns:wps="http://schemas.microsoft.com/office/word/2010/wordprocessingShape" mc:Ignorable="w14 w15 w16se w16cid w16 w16cex w16sdtdh w16sdtfl w16du wp14">
   <w:sdt>
     <w:sdtPr>
       <w:rPr>
@@ -6848,7 +7002,7 @@
 </file>
 
 <file path=word/footer2.xml><?xml version="1.0" encoding="utf-8"?>
-<w:ftr xmlns:wpc="http://schemas.microsoft.com/office/word/2010/wordprocessingCanvas" xmlns:cx="http://schemas.microsoft.com/office/drawing/2014/chartex" xmlns:cx1="http://schemas.microsoft.com/office/drawing/2015/9/8/chartex" xmlns:cx2="http://schemas.microsoft.com/office/drawing/2015/10/21/chartex" xmlns:cx3="http://schemas.microsoft.com/office/drawing/2016/5/9/chartex" xmlns:cx4="http://schemas.microsoft.com/office/drawing/2016/5/10/chartex" xmlns:cx5="http://schemas.microsoft.com/office/drawing/2016/5/11/chartex" xmlns:cx6="http://schemas.microsoft.com/office/drawing/2016/5/12/chartex" xmlns:cx7="http://schemas.microsoft.com/office/drawing/2016/5/13/chartex" xmlns:cx8="http://schemas.microsoft.com/office/drawing/2016/5/14/chartex" xmlns:mc="http://schemas.openxmlformats.org/markup-compatibility/2006" xmlns:aink="http://schemas.microsoft.com/office/drawing/2016/ink" xmlns:am3d="http://schemas.microsoft.com/office/drawing/2017/model3d" xmlns:o="urn:schemas-microsoft-com:office:office" xmlns:oel="http://schemas.microsoft.com/office/2019/extlst" xmlns:r="http://schemas.openxmlformats.org/officeDocument/2006/relationships" xmlns:m="http://schemas.openxmlformats.org/officeDocument/2006/math" xmlns:v="urn:schemas-microsoft-com:vml" xmlns:wp14="http://schemas.microsoft.com/office/word/2010/wordprocessingDrawing" xmlns:wp="http://schemas.openxmlformats.org/drawingml/2006/wordprocessingDrawing" xmlns:w10="urn:schemas-microsoft-com:office:word" xmlns:w="http://schemas.openxmlformats.org/wordprocessingml/2006/main" xmlns:w14="http://schemas.microsoft.com/office/word/2010/wordml" xmlns:w15="http://schemas.microsoft.com/office/word/2012/wordml" xmlns:w16cex="http://schemas.microsoft.com/office/word/2018/wordml/cex" xmlns:w16cid="http://schemas.microsoft.com/office/word/2016/wordml/cid" xmlns:w16="http://schemas.microsoft.com/office/word/2018/wordml" xmlns:w16du="http://schemas.microsoft.com/office/word/2023/wordml/word16du" xmlns:w16sdtdh="http://schemas.microsoft.com/office/word/2020/wordml/sdtdatahash" xmlns:w16se="http://schemas.microsoft.com/office/word/2015/wordml/symex" xmlns:wpg="http://schemas.microsoft.com/office/word/2010/wordprocessingGroup" xmlns:wpi="http://schemas.microsoft.com/office/word/2010/wordprocessingInk" xmlns:wne="http://schemas.microsoft.com/office/word/2006/wordml" xmlns:wps="http://schemas.microsoft.com/office/word/2010/wordprocessingShape" mc:Ignorable="w14 w15 w16se w16cid w16 w16cex w16sdtdh w16du wp14">
+<w:ftr xmlns:wpc="http://schemas.microsoft.com/office/word/2010/wordprocessingCanvas" xmlns:cx="http://schemas.microsoft.com/office/drawing/2014/chartex" xmlns:cx1="http://schemas.microsoft.com/office/drawing/2015/9/8/chartex" xmlns:cx2="http://schemas.microsoft.com/office/drawing/2015/10/21/chartex" xmlns:cx3="http://schemas.microsoft.com/office/drawing/2016/5/9/chartex" xmlns:cx4="http://schemas.microsoft.com/office/drawing/2016/5/10/chartex" xmlns:cx5="http://schemas.microsoft.com/office/drawing/2016/5/11/chartex" xmlns:cx6="http://schemas.microsoft.com/office/drawing/2016/5/12/chartex" xmlns:cx7="http://schemas.microsoft.com/office/drawing/2016/5/13/chartex" xmlns:cx8="http://schemas.microsoft.com/office/drawing/2016/5/14/chartex" xmlns:mc="http://schemas.openxmlformats.org/markup-compatibility/2006" xmlns:aink="http://schemas.microsoft.com/office/drawing/2016/ink" xmlns:am3d="http://schemas.microsoft.com/office/drawing/2017/model3d" xmlns:o="urn:schemas-microsoft-com:office:office" xmlns:oel="http://schemas.microsoft.com/office/2019/extlst" xmlns:r="http://schemas.openxmlformats.org/officeDocument/2006/relationships" xmlns:m="http://schemas.openxmlformats.org/officeDocument/2006/math" xmlns:v="urn:schemas-microsoft-com:vml" xmlns:wp14="http://schemas.microsoft.com/office/word/2010/wordprocessingDrawing" xmlns:wp="http://schemas.openxmlformats.org/drawingml/2006/wordprocessingDrawing" xmlns:w10="urn:schemas-microsoft-com:office:word" xmlns:w="http://schemas.openxmlformats.org/wordprocessingml/2006/main" xmlns:w14="http://schemas.microsoft.com/office/word/2010/wordml" xmlns:w15="http://schemas.microsoft.com/office/word/2012/wordml" xmlns:w16cex="http://schemas.microsoft.com/office/word/2018/wordml/cex" xmlns:w16cid="http://schemas.microsoft.com/office/word/2016/wordml/cid" xmlns:w16="http://schemas.microsoft.com/office/word/2018/wordml" xmlns:w16du="http://schemas.microsoft.com/office/word/2023/wordml/word16du" xmlns:w16sdtdh="http://schemas.microsoft.com/office/word/2020/wordml/sdtdatahash" xmlns:w16sdtfl="http://schemas.microsoft.com/office/word/2024/wordml/sdtformatlock" xmlns:w16se="http://schemas.microsoft.com/office/word/2015/wordml/symex" xmlns:wpg="http://schemas.microsoft.com/office/word/2010/wordprocessingGroup" xmlns:wpi="http://schemas.microsoft.com/office/word/2010/wordprocessingInk" xmlns:wne="http://schemas.microsoft.com/office/word/2006/wordml" xmlns:wps="http://schemas.microsoft.com/office/word/2010/wordprocessingShape" mc:Ignorable="w14 w15 w16se w16cid w16 w16cex w16sdtdh w16sdtfl w16du wp14">
   <w:p>
     <w:pPr>
       <w:autoSpaceDE w:val="0"/>
@@ -6869,25 +7023,7 @@
         <w:szCs w:val="16"/>
         <w:lang w:val="en-GB"/>
       </w:rPr>
-      <w:t xml:space="preserve">ICTICT522 </w:t>
-    </w:r>
-    <w:r>
-      <w:rPr>
-        <w:rFonts w:cstheme="minorHAnsi"/>
-        <w:sz w:val="16"/>
-        <w:szCs w:val="16"/>
-        <w:lang w:val="en-GB"/>
-      </w:rPr>
-      <w:t>Simulation Pack</w:t>
-    </w:r>
-    <w:r>
-      <w:rPr>
-        <w:rFonts w:cstheme="minorHAnsi"/>
-        <w:sz w:val="16"/>
-        <w:szCs w:val="16"/>
-        <w:lang w:val="en-GB"/>
-      </w:rPr>
-      <w:t xml:space="preserve"> V2.0|</w:t>
+      <w:t>ICTICT522 Simulation Pack V2.0|</w:t>
     </w:r>
   </w:p>
   <w:p>
@@ -7081,7 +7217,7 @@
 </file>
 
 <file path=word/footer3.xml><?xml version="1.0" encoding="utf-8"?>
-<w:ftr xmlns:wpc="http://schemas.microsoft.com/office/word/2010/wordprocessingCanvas" xmlns:cx="http://schemas.microsoft.com/office/drawing/2014/chartex" xmlns:cx1="http://schemas.microsoft.com/office/drawing/2015/9/8/chartex" xmlns:cx2="http://schemas.microsoft.com/office/drawing/2015/10/21/chartex" xmlns:cx3="http://schemas.microsoft.com/office/drawing/2016/5/9/chartex" xmlns:cx4="http://schemas.microsoft.com/office/drawing/2016/5/10/chartex" xmlns:cx5="http://schemas.microsoft.com/office/drawing/2016/5/11/chartex" xmlns:cx6="http://schemas.microsoft.com/office/drawing/2016/5/12/chartex" xmlns:cx7="http://schemas.microsoft.com/office/drawing/2016/5/13/chartex" xmlns:cx8="http://schemas.microsoft.com/office/drawing/2016/5/14/chartex" xmlns:mc="http://schemas.openxmlformats.org/markup-compatibility/2006" xmlns:aink="http://schemas.microsoft.com/office/drawing/2016/ink" xmlns:am3d="http://schemas.microsoft.com/office/drawing/2017/model3d" xmlns:o="urn:schemas-microsoft-com:office:office" xmlns:oel="http://schemas.microsoft.com/office/2019/extlst" xmlns:r="http://schemas.openxmlformats.org/officeDocument/2006/relationships" xmlns:m="http://schemas.openxmlformats.org/officeDocument/2006/math" xmlns:v="urn:schemas-microsoft-com:vml" xmlns:wp14="http://schemas.microsoft.com/office/word/2010/wordprocessingDrawing" xmlns:wp="http://schemas.openxmlformats.org/drawingml/2006/wordprocessingDrawing" xmlns:w10="urn:schemas-microsoft-com:office:word" xmlns:w="http://schemas.openxmlformats.org/wordprocessingml/2006/main" xmlns:w14="http://schemas.microsoft.com/office/word/2010/wordml" xmlns:w15="http://schemas.microsoft.com/office/word/2012/wordml" xmlns:w16cex="http://schemas.microsoft.com/office/word/2018/wordml/cex" xmlns:w16cid="http://schemas.microsoft.com/office/word/2016/wordml/cid" xmlns:w16="http://schemas.microsoft.com/office/word/2018/wordml" xmlns:w16du="http://schemas.microsoft.com/office/word/2023/wordml/word16du" xmlns:w16sdtdh="http://schemas.microsoft.com/office/word/2020/wordml/sdtdatahash" xmlns:w16se="http://schemas.microsoft.com/office/word/2015/wordml/symex" xmlns:wpg="http://schemas.microsoft.com/office/word/2010/wordprocessingGroup" xmlns:wpi="http://schemas.microsoft.com/office/word/2010/wordprocessingInk" xmlns:wne="http://schemas.microsoft.com/office/word/2006/wordml" xmlns:wps="http://schemas.microsoft.com/office/word/2010/wordprocessingShape" mc:Ignorable="w14 w15 w16se w16cid w16 w16cex w16sdtdh w16du wp14">
+<w:ftr xmlns:wpc="http://schemas.microsoft.com/office/word/2010/wordprocessingCanvas" xmlns:cx="http://schemas.microsoft.com/office/drawing/2014/chartex" xmlns:cx1="http://schemas.microsoft.com/office/drawing/2015/9/8/chartex" xmlns:cx2="http://schemas.microsoft.com/office/drawing/2015/10/21/chartex" xmlns:cx3="http://schemas.microsoft.com/office/drawing/2016/5/9/chartex" xmlns:cx4="http://schemas.microsoft.com/office/drawing/2016/5/10/chartex" xmlns:cx5="http://schemas.microsoft.com/office/drawing/2016/5/11/chartex" xmlns:cx6="http://schemas.microsoft.com/office/drawing/2016/5/12/chartex" xmlns:cx7="http://schemas.microsoft.com/office/drawing/2016/5/13/chartex" xmlns:cx8="http://schemas.microsoft.com/office/drawing/2016/5/14/chartex" xmlns:mc="http://schemas.openxmlformats.org/markup-compatibility/2006" xmlns:aink="http://schemas.microsoft.com/office/drawing/2016/ink" xmlns:am3d="http://schemas.microsoft.com/office/drawing/2017/model3d" xmlns:o="urn:schemas-microsoft-com:office:office" xmlns:oel="http://schemas.microsoft.com/office/2019/extlst" xmlns:r="http://schemas.openxmlformats.org/officeDocument/2006/relationships" xmlns:m="http://schemas.openxmlformats.org/officeDocument/2006/math" xmlns:v="urn:schemas-microsoft-com:vml" xmlns:wp14="http://schemas.microsoft.com/office/word/2010/wordprocessingDrawing" xmlns:wp="http://schemas.openxmlformats.org/drawingml/2006/wordprocessingDrawing" xmlns:w10="urn:schemas-microsoft-com:office:word" xmlns:w="http://schemas.openxmlformats.org/wordprocessingml/2006/main" xmlns:w14="http://schemas.microsoft.com/office/word/2010/wordml" xmlns:w15="http://schemas.microsoft.com/office/word/2012/wordml" xmlns:w16cex="http://schemas.microsoft.com/office/word/2018/wordml/cex" xmlns:w16cid="http://schemas.microsoft.com/office/word/2016/wordml/cid" xmlns:w16="http://schemas.microsoft.com/office/word/2018/wordml" xmlns:w16du="http://schemas.microsoft.com/office/word/2023/wordml/word16du" xmlns:w16sdtdh="http://schemas.microsoft.com/office/word/2020/wordml/sdtdatahash" xmlns:w16sdtfl="http://schemas.microsoft.com/office/word/2024/wordml/sdtformatlock" xmlns:w16se="http://schemas.microsoft.com/office/word/2015/wordml/symex" xmlns:wpg="http://schemas.microsoft.com/office/word/2010/wordprocessingGroup" xmlns:wpi="http://schemas.microsoft.com/office/word/2010/wordprocessingInk" xmlns:wne="http://schemas.microsoft.com/office/word/2006/wordml" xmlns:wps="http://schemas.microsoft.com/office/word/2010/wordprocessingShape" mc:Ignorable="w14 w15 w16se w16cid w16 w16cex w16sdtdh w16sdtfl w16du wp14">
   <w:p>
     <w:pPr>
       <w:pStyle w:val="Footer"/>
@@ -7091,7 +7227,7 @@
 </file>
 
 <file path=word/footnotes.xml><?xml version="1.0" encoding="utf-8"?>
-<w:footnotes xmlns:wpc="http://schemas.microsoft.com/office/word/2010/wordprocessingCanvas" xmlns:cx="http://schemas.microsoft.com/office/drawing/2014/chartex" xmlns:cx1="http://schemas.microsoft.com/office/drawing/2015/9/8/chartex" xmlns:cx2="http://schemas.microsoft.com/office/drawing/2015/10/21/chartex" xmlns:cx3="http://schemas.microsoft.com/office/drawing/2016/5/9/chartex" xmlns:cx4="http://schemas.microsoft.com/office/drawing/2016/5/10/chartex" xmlns:cx5="http://schemas.microsoft.com/office/drawing/2016/5/11/chartex" xmlns:cx6="http://schemas.microsoft.com/office/drawing/2016/5/12/chartex" xmlns:cx7="http://schemas.microsoft.com/office/drawing/2016/5/13/chartex" xmlns:cx8="http://schemas.microsoft.com/office/drawing/2016/5/14/chartex" xmlns:mc="http://schemas.openxmlformats.org/markup-compatibility/2006" xmlns:aink="http://schemas.microsoft.com/office/drawing/2016/ink" xmlns:am3d="http://schemas.microsoft.com/office/drawing/2017/model3d" xmlns:o="urn:schemas-microsoft-com:office:office" xmlns:oel="http://schemas.microsoft.com/office/2019/extlst" xmlns:r="http://schemas.openxmlformats.org/officeDocument/2006/relationships" xmlns:m="http://schemas.openxmlformats.org/officeDocument/2006/math" xmlns:v="urn:schemas-microsoft-com:vml" xmlns:wp14="http://schemas.microsoft.com/office/word/2010/wordprocessingDrawing" xmlns:wp="http://schemas.openxmlformats.org/drawingml/2006/wordprocessingDrawing" xmlns:w10="urn:schemas-microsoft-com:office:word" xmlns:w="http://schemas.openxmlformats.org/wordprocessingml/2006/main" xmlns:w14="http://schemas.microsoft.com/office/word/2010/wordml" xmlns:w15="http://schemas.microsoft.com/office/word/2012/wordml" xmlns:w16cex="http://schemas.microsoft.com/office/word/2018/wordml/cex" xmlns:w16cid="http://schemas.microsoft.com/office/word/2016/wordml/cid" xmlns:w16="http://schemas.microsoft.com/office/word/2018/wordml" xmlns:w16du="http://schemas.microsoft.com/office/word/2023/wordml/word16du" xmlns:w16sdtdh="http://schemas.microsoft.com/office/word/2020/wordml/sdtdatahash" xmlns:w16se="http://schemas.microsoft.com/office/word/2015/wordml/symex" xmlns:wpg="http://schemas.microsoft.com/office/word/2010/wordprocessingGroup" xmlns:wpi="http://schemas.microsoft.com/office/word/2010/wordprocessingInk" xmlns:wne="http://schemas.microsoft.com/office/word/2006/wordml" xmlns:wps="http://schemas.microsoft.com/office/word/2010/wordprocessingShape" mc:Ignorable="w14 w15 w16se w16cid w16 w16cex w16sdtdh w16du wp14">
+<w:footnotes xmlns:wpc="http://schemas.microsoft.com/office/word/2010/wordprocessingCanvas" xmlns:cx="http://schemas.microsoft.com/office/drawing/2014/chartex" xmlns:cx1="http://schemas.microsoft.com/office/drawing/2015/9/8/chartex" xmlns:cx2="http://schemas.microsoft.com/office/drawing/2015/10/21/chartex" xmlns:cx3="http://schemas.microsoft.com/office/drawing/2016/5/9/chartex" xmlns:cx4="http://schemas.microsoft.com/office/drawing/2016/5/10/chartex" xmlns:cx5="http://schemas.microsoft.com/office/drawing/2016/5/11/chartex" xmlns:cx6="http://schemas.microsoft.com/office/drawing/2016/5/12/chartex" xmlns:cx7="http://schemas.microsoft.com/office/drawing/2016/5/13/chartex" xmlns:cx8="http://schemas.microsoft.com/office/drawing/2016/5/14/chartex" xmlns:mc="http://schemas.openxmlformats.org/markup-compatibility/2006" xmlns:aink="http://schemas.microsoft.com/office/drawing/2016/ink" xmlns:am3d="http://schemas.microsoft.com/office/drawing/2017/model3d" xmlns:o="urn:schemas-microsoft-com:office:office" xmlns:oel="http://schemas.microsoft.com/office/2019/extlst" xmlns:r="http://schemas.openxmlformats.org/officeDocument/2006/relationships" xmlns:m="http://schemas.openxmlformats.org/officeDocument/2006/math" xmlns:v="urn:schemas-microsoft-com:vml" xmlns:wp14="http://schemas.microsoft.com/office/word/2010/wordprocessingDrawing" xmlns:wp="http://schemas.openxmlformats.org/drawingml/2006/wordprocessingDrawing" xmlns:w10="urn:schemas-microsoft-com:office:word" xmlns:w="http://schemas.openxmlformats.org/wordprocessingml/2006/main" xmlns:w14="http://schemas.microsoft.com/office/word/2010/wordml" xmlns:w15="http://schemas.microsoft.com/office/word/2012/wordml" xmlns:w16cex="http://schemas.microsoft.com/office/word/2018/wordml/cex" xmlns:w16cid="http://schemas.microsoft.com/office/word/2016/wordml/cid" xmlns:w16="http://schemas.microsoft.com/office/word/2018/wordml" xmlns:w16du="http://schemas.microsoft.com/office/word/2023/wordml/word16du" xmlns:w16sdtdh="http://schemas.microsoft.com/office/word/2020/wordml/sdtdatahash" xmlns:w16sdtfl="http://schemas.microsoft.com/office/word/2024/wordml/sdtformatlock" xmlns:w16se="http://schemas.microsoft.com/office/word/2015/wordml/symex" xmlns:wpg="http://schemas.microsoft.com/office/word/2010/wordprocessingGroup" xmlns:wpi="http://schemas.microsoft.com/office/word/2010/wordprocessingInk" xmlns:wne="http://schemas.microsoft.com/office/word/2006/wordml" xmlns:wps="http://schemas.microsoft.com/office/word/2010/wordprocessingShape" mc:Ignorable="w14 w15 w16se w16cid w16 w16cex w16sdtdh w16sdtfl w16du wp14">
   <w:footnote w:type="separator" w:id="-1">
     <w:p>
       <w:r>
@@ -7110,7 +7246,7 @@
 </file>
 
 <file path=word/header1.xml><?xml version="1.0" encoding="utf-8"?>
-<w:hdr xmlns:wpc="http://schemas.microsoft.com/office/word/2010/wordprocessingCanvas" xmlns:cx="http://schemas.microsoft.com/office/drawing/2014/chartex" xmlns:cx1="http://schemas.microsoft.com/office/drawing/2015/9/8/chartex" xmlns:cx2="http://schemas.microsoft.com/office/drawing/2015/10/21/chartex" xmlns:cx3="http://schemas.microsoft.com/office/drawing/2016/5/9/chartex" xmlns:cx4="http://schemas.microsoft.com/office/drawing/2016/5/10/chartex" xmlns:cx5="http://schemas.microsoft.com/office/drawing/2016/5/11/chartex" xmlns:cx6="http://schemas.microsoft.com/office/drawing/2016/5/12/chartex" xmlns:cx7="http://schemas.microsoft.com/office/drawing/2016/5/13/chartex" xmlns:cx8="http://schemas.microsoft.com/office/drawing/2016/5/14/chartex" xmlns:mc="http://schemas.openxmlformats.org/markup-compatibility/2006" xmlns:aink="http://schemas.microsoft.com/office/drawing/2016/ink" xmlns:am3d="http://schemas.microsoft.com/office/drawing/2017/model3d" xmlns:o="urn:schemas-microsoft-com:office:office" xmlns:oel="http://schemas.microsoft.com/office/2019/extlst" xmlns:r="http://schemas.openxmlformats.org/officeDocument/2006/relationships" xmlns:m="http://schemas.openxmlformats.org/officeDocument/2006/math" xmlns:v="urn:schemas-microsoft-com:vml" xmlns:wp14="http://schemas.microsoft.com/office/word/2010/wordprocessingDrawing" xmlns:wp="http://schemas.openxmlformats.org/drawingml/2006/wordprocessingDrawing" xmlns:w10="urn:schemas-microsoft-com:office:word" xmlns:w="http://schemas.openxmlformats.org/wordprocessingml/2006/main" xmlns:w14="http://schemas.microsoft.com/office/word/2010/wordml" xmlns:w15="http://schemas.microsoft.com/office/word/2012/wordml" xmlns:w16cex="http://schemas.microsoft.com/office/word/2018/wordml/cex" xmlns:w16cid="http://schemas.microsoft.com/office/word/2016/wordml/cid" xmlns:w16="http://schemas.microsoft.com/office/word/2018/wordml" xmlns:w16du="http://schemas.microsoft.com/office/word/2023/wordml/word16du" xmlns:w16sdtdh="http://schemas.microsoft.com/office/word/2020/wordml/sdtdatahash" xmlns:w16se="http://schemas.microsoft.com/office/word/2015/wordml/symex" xmlns:wpg="http://schemas.microsoft.com/office/word/2010/wordprocessingGroup" xmlns:wpi="http://schemas.microsoft.com/office/word/2010/wordprocessingInk" xmlns:wne="http://schemas.microsoft.com/office/word/2006/wordml" xmlns:wps="http://schemas.microsoft.com/office/word/2010/wordprocessingShape" mc:Ignorable="w14 w15 w16se w16cid w16 w16cex w16sdtdh w16du wp14">
+<w:hdr xmlns:wpc="http://schemas.microsoft.com/office/word/2010/wordprocessingCanvas" xmlns:cx="http://schemas.microsoft.com/office/drawing/2014/chartex" xmlns:cx1="http://schemas.microsoft.com/office/drawing/2015/9/8/chartex" xmlns:cx2="http://schemas.microsoft.com/office/drawing/2015/10/21/chartex" xmlns:cx3="http://schemas.microsoft.com/office/drawing/2016/5/9/chartex" xmlns:cx4="http://schemas.microsoft.com/office/drawing/2016/5/10/chartex" xmlns:cx5="http://schemas.microsoft.com/office/drawing/2016/5/11/chartex" xmlns:cx6="http://schemas.microsoft.com/office/drawing/2016/5/12/chartex" xmlns:cx7="http://schemas.microsoft.com/office/drawing/2016/5/13/chartex" xmlns:cx8="http://schemas.microsoft.com/office/drawing/2016/5/14/chartex" xmlns:mc="http://schemas.openxmlformats.org/markup-compatibility/2006" xmlns:aink="http://schemas.microsoft.com/office/drawing/2016/ink" xmlns:am3d="http://schemas.microsoft.com/office/drawing/2017/model3d" xmlns:o="urn:schemas-microsoft-com:office:office" xmlns:oel="http://schemas.microsoft.com/office/2019/extlst" xmlns:r="http://schemas.openxmlformats.org/officeDocument/2006/relationships" xmlns:m="http://schemas.openxmlformats.org/officeDocument/2006/math" xmlns:v="urn:schemas-microsoft-com:vml" xmlns:wp14="http://schemas.microsoft.com/office/word/2010/wordprocessingDrawing" xmlns:wp="http://schemas.openxmlformats.org/drawingml/2006/wordprocessingDrawing" xmlns:w10="urn:schemas-microsoft-com:office:word" xmlns:w="http://schemas.openxmlformats.org/wordprocessingml/2006/main" xmlns:w14="http://schemas.microsoft.com/office/word/2010/wordml" xmlns:w15="http://schemas.microsoft.com/office/word/2012/wordml" xmlns:w16cex="http://schemas.microsoft.com/office/word/2018/wordml/cex" xmlns:w16cid="http://schemas.microsoft.com/office/word/2016/wordml/cid" xmlns:w16="http://schemas.microsoft.com/office/word/2018/wordml" xmlns:w16du="http://schemas.microsoft.com/office/word/2023/wordml/word16du" xmlns:w16sdtdh="http://schemas.microsoft.com/office/word/2020/wordml/sdtdatahash" xmlns:w16sdtfl="http://schemas.microsoft.com/office/word/2024/wordml/sdtformatlock" xmlns:w16se="http://schemas.microsoft.com/office/word/2015/wordml/symex" xmlns:wpg="http://schemas.microsoft.com/office/word/2010/wordprocessingGroup" xmlns:wpi="http://schemas.microsoft.com/office/word/2010/wordprocessingInk" xmlns:wne="http://schemas.microsoft.com/office/word/2006/wordml" xmlns:wps="http://schemas.microsoft.com/office/word/2010/wordprocessingShape" mc:Ignorable="w14 w15 w16se w16cid w16 w16cex w16sdtdh w16sdtfl w16du wp14">
   <w:p>
     <w:pPr>
       <w:pStyle w:val="Header"/>
@@ -7120,7 +7256,7 @@
 </file>
 
 <file path=word/header2.xml><?xml version="1.0" encoding="utf-8"?>
-<w:hdr xmlns:wpc="http://schemas.microsoft.com/office/word/2010/wordprocessingCanvas" xmlns:cx="http://schemas.microsoft.com/office/drawing/2014/chartex" xmlns:cx1="http://schemas.microsoft.com/office/drawing/2015/9/8/chartex" xmlns:cx2="http://schemas.microsoft.com/office/drawing/2015/10/21/chartex" xmlns:cx3="http://schemas.microsoft.com/office/drawing/2016/5/9/chartex" xmlns:cx4="http://schemas.microsoft.com/office/drawing/2016/5/10/chartex" xmlns:cx5="http://schemas.microsoft.com/office/drawing/2016/5/11/chartex" xmlns:cx6="http://schemas.microsoft.com/office/drawing/2016/5/12/chartex" xmlns:cx7="http://schemas.microsoft.com/office/drawing/2016/5/13/chartex" xmlns:cx8="http://schemas.microsoft.com/office/drawing/2016/5/14/chartex" xmlns:mc="http://schemas.openxmlformats.org/markup-compatibility/2006" xmlns:aink="http://schemas.microsoft.com/office/drawing/2016/ink" xmlns:am3d="http://schemas.microsoft.com/office/drawing/2017/model3d" xmlns:o="urn:schemas-microsoft-com:office:office" xmlns:oel="http://schemas.microsoft.com/office/2019/extlst" xmlns:r="http://schemas.openxmlformats.org/officeDocument/2006/relationships" xmlns:m="http://schemas.openxmlformats.org/officeDocument/2006/math" xmlns:v="urn:schemas-microsoft-com:vml" xmlns:wp14="http://schemas.microsoft.com/office/word/2010/wordprocessingDrawing" xmlns:wp="http://schemas.openxmlformats.org/drawingml/2006/wordprocessingDrawing" xmlns:w10="urn:schemas-microsoft-com:office:word" xmlns:w="http://schemas.openxmlformats.org/wordprocessingml/2006/main" xmlns:w14="http://schemas.microsoft.com/office/word/2010/wordml" xmlns:w15="http://schemas.microsoft.com/office/word/2012/wordml" xmlns:w16cex="http://schemas.microsoft.com/office/word/2018/wordml/cex" xmlns:w16cid="http://schemas.microsoft.com/office/word/2016/wordml/cid" xmlns:w16="http://schemas.microsoft.com/office/word/2018/wordml" xmlns:w16du="http://schemas.microsoft.com/office/word/2023/wordml/word16du" xmlns:w16sdtdh="http://schemas.microsoft.com/office/word/2020/wordml/sdtdatahash" xmlns:w16se="http://schemas.microsoft.com/office/word/2015/wordml/symex" xmlns:wpg="http://schemas.microsoft.com/office/word/2010/wordprocessingGroup" xmlns:wpi="http://schemas.microsoft.com/office/word/2010/wordprocessingInk" xmlns:wne="http://schemas.microsoft.com/office/word/2006/wordml" xmlns:wps="http://schemas.microsoft.com/office/word/2010/wordprocessingShape" mc:Ignorable="w14 w15 w16se w16cid w16 w16cex w16sdtdh w16du wp14">
+<w:hdr xmlns:wpc="http://schemas.microsoft.com/office/word/2010/wordprocessingCanvas" xmlns:cx="http://schemas.microsoft.com/office/drawing/2014/chartex" xmlns:cx1="http://schemas.microsoft.com/office/drawing/2015/9/8/chartex" xmlns:cx2="http://schemas.microsoft.com/office/drawing/2015/10/21/chartex" xmlns:cx3="http://schemas.microsoft.com/office/drawing/2016/5/9/chartex" xmlns:cx4="http://schemas.microsoft.com/office/drawing/2016/5/10/chartex" xmlns:cx5="http://schemas.microsoft.com/office/drawing/2016/5/11/chartex" xmlns:cx6="http://schemas.microsoft.com/office/drawing/2016/5/12/chartex" xmlns:cx7="http://schemas.microsoft.com/office/drawing/2016/5/13/chartex" xmlns:cx8="http://schemas.microsoft.com/office/drawing/2016/5/14/chartex" xmlns:mc="http://schemas.openxmlformats.org/markup-compatibility/2006" xmlns:aink="http://schemas.microsoft.com/office/drawing/2016/ink" xmlns:am3d="http://schemas.microsoft.com/office/drawing/2017/model3d" xmlns:o="urn:schemas-microsoft-com:office:office" xmlns:oel="http://schemas.microsoft.com/office/2019/extlst" xmlns:r="http://schemas.openxmlformats.org/officeDocument/2006/relationships" xmlns:m="http://schemas.openxmlformats.org/officeDocument/2006/math" xmlns:v="urn:schemas-microsoft-com:vml" xmlns:wp14="http://schemas.microsoft.com/office/word/2010/wordprocessingDrawing" xmlns:wp="http://schemas.openxmlformats.org/drawingml/2006/wordprocessingDrawing" xmlns:w10="urn:schemas-microsoft-com:office:word" xmlns:w="http://schemas.openxmlformats.org/wordprocessingml/2006/main" xmlns:w14="http://schemas.microsoft.com/office/word/2010/wordml" xmlns:w15="http://schemas.microsoft.com/office/word/2012/wordml" xmlns:w16cex="http://schemas.microsoft.com/office/word/2018/wordml/cex" xmlns:w16cid="http://schemas.microsoft.com/office/word/2016/wordml/cid" xmlns:w16="http://schemas.microsoft.com/office/word/2018/wordml" xmlns:w16du="http://schemas.microsoft.com/office/word/2023/wordml/word16du" xmlns:w16sdtdh="http://schemas.microsoft.com/office/word/2020/wordml/sdtdatahash" xmlns:w16sdtfl="http://schemas.microsoft.com/office/word/2024/wordml/sdtformatlock" xmlns:w16se="http://schemas.microsoft.com/office/word/2015/wordml/symex" xmlns:wpg="http://schemas.microsoft.com/office/word/2010/wordprocessingGroup" xmlns:wpi="http://schemas.microsoft.com/office/word/2010/wordprocessingInk" xmlns:wne="http://schemas.microsoft.com/office/word/2006/wordml" xmlns:wps="http://schemas.microsoft.com/office/word/2010/wordprocessingShape" mc:Ignorable="w14 w15 w16se w16cid w16 w16cex w16sdtdh w16sdtfl w16du wp14">
   <w:p>
     <w:pPr>
       <w:pStyle w:val="Header"/>
@@ -7130,7 +7266,7 @@
 </file>
 
 <file path=word/header3.xml><?xml version="1.0" encoding="utf-8"?>
-<w:hdr xmlns:wpc="http://schemas.microsoft.com/office/word/2010/wordprocessingCanvas" xmlns:cx="http://schemas.microsoft.com/office/drawing/2014/chartex" xmlns:cx1="http://schemas.microsoft.com/office/drawing/2015/9/8/chartex" xmlns:cx2="http://schemas.microsoft.com/office/drawing/2015/10/21/chartex" xmlns:cx3="http://schemas.microsoft.com/office/drawing/2016/5/9/chartex" xmlns:cx4="http://schemas.microsoft.com/office/drawing/2016/5/10/chartex" xmlns:cx5="http://schemas.microsoft.com/office/drawing/2016/5/11/chartex" xmlns:cx6="http://schemas.microsoft.com/office/drawing/2016/5/12/chartex" xmlns:cx7="http://schemas.microsoft.com/office/drawing/2016/5/13/chartex" xmlns:cx8="http://schemas.microsoft.com/office/drawing/2016/5/14/chartex" xmlns:mc="http://schemas.openxmlformats.org/markup-compatibility/2006" xmlns:aink="http://schemas.microsoft.com/office/drawing/2016/ink" xmlns:am3d="http://schemas.microsoft.com/office/drawing/2017/model3d" xmlns:o="urn:schemas-microsoft-com:office:office" xmlns:oel="http://schemas.microsoft.com/office/2019/extlst" xmlns:r="http://schemas.openxmlformats.org/officeDocument/2006/relationships" xmlns:m="http://schemas.openxmlformats.org/officeDocument/2006/math" xmlns:v="urn:schemas-microsoft-com:vml" xmlns:wp14="http://schemas.microsoft.com/office/word/2010/wordprocessingDrawing" xmlns:wp="http://schemas.openxmlformats.org/drawingml/2006/wordprocessingDrawing" xmlns:w10="urn:schemas-microsoft-com:office:word" xmlns:w="http://schemas.openxmlformats.org/wordprocessingml/2006/main" xmlns:w14="http://schemas.microsoft.com/office/word/2010/wordml" xmlns:w15="http://schemas.microsoft.com/office/word/2012/wordml" xmlns:w16cex="http://schemas.microsoft.com/office/word/2018/wordml/cex" xmlns:w16cid="http://schemas.microsoft.com/office/word/2016/wordml/cid" xmlns:w16="http://schemas.microsoft.com/office/word/2018/wordml" xmlns:w16du="http://schemas.microsoft.com/office/word/2023/wordml/word16du" xmlns:w16sdtdh="http://schemas.microsoft.com/office/word/2020/wordml/sdtdatahash" xmlns:w16se="http://schemas.microsoft.com/office/word/2015/wordml/symex" xmlns:wpg="http://schemas.microsoft.com/office/word/2010/wordprocessingGroup" xmlns:wpi="http://schemas.microsoft.com/office/word/2010/wordprocessingInk" xmlns:wne="http://schemas.microsoft.com/office/word/2006/wordml" xmlns:wps="http://schemas.microsoft.com/office/word/2010/wordprocessingShape" mc:Ignorable="w14 w15 w16se w16cid w16 w16cex w16sdtdh w16du wp14">
+<w:hdr xmlns:wpc="http://schemas.microsoft.com/office/word/2010/wordprocessingCanvas" xmlns:cx="http://schemas.microsoft.com/office/drawing/2014/chartex" xmlns:cx1="http://schemas.microsoft.com/office/drawing/2015/9/8/chartex" xmlns:cx2="http://schemas.microsoft.com/office/drawing/2015/10/21/chartex" xmlns:cx3="http://schemas.microsoft.com/office/drawing/2016/5/9/chartex" xmlns:cx4="http://schemas.microsoft.com/office/drawing/2016/5/10/chartex" xmlns:cx5="http://schemas.microsoft.com/office/drawing/2016/5/11/chartex" xmlns:cx6="http://schemas.microsoft.com/office/drawing/2016/5/12/chartex" xmlns:cx7="http://schemas.microsoft.com/office/drawing/2016/5/13/chartex" xmlns:cx8="http://schemas.microsoft.com/office/drawing/2016/5/14/chartex" xmlns:mc="http://schemas.openxmlformats.org/markup-compatibility/2006" xmlns:aink="http://schemas.microsoft.com/office/drawing/2016/ink" xmlns:am3d="http://schemas.microsoft.com/office/drawing/2017/model3d" xmlns:o="urn:schemas-microsoft-com:office:office" xmlns:oel="http://schemas.microsoft.com/office/2019/extlst" xmlns:r="http://schemas.openxmlformats.org/officeDocument/2006/relationships" xmlns:m="http://schemas.openxmlformats.org/officeDocument/2006/math" xmlns:v="urn:schemas-microsoft-com:vml" xmlns:wp14="http://schemas.microsoft.com/office/word/2010/wordprocessingDrawing" xmlns:wp="http://schemas.openxmlformats.org/drawingml/2006/wordprocessingDrawing" xmlns:w10="urn:schemas-microsoft-com:office:word" xmlns:w="http://schemas.openxmlformats.org/wordprocessingml/2006/main" xmlns:w14="http://schemas.microsoft.com/office/word/2010/wordml" xmlns:w15="http://schemas.microsoft.com/office/word/2012/wordml" xmlns:w16cex="http://schemas.microsoft.com/office/word/2018/wordml/cex" xmlns:w16cid="http://schemas.microsoft.com/office/word/2016/wordml/cid" xmlns:w16="http://schemas.microsoft.com/office/word/2018/wordml" xmlns:w16du="http://schemas.microsoft.com/office/word/2023/wordml/word16du" xmlns:w16sdtdh="http://schemas.microsoft.com/office/word/2020/wordml/sdtdatahash" xmlns:w16sdtfl="http://schemas.microsoft.com/office/word/2024/wordml/sdtformatlock" xmlns:w16se="http://schemas.microsoft.com/office/word/2015/wordml/symex" xmlns:wpg="http://schemas.microsoft.com/office/word/2010/wordprocessingGroup" xmlns:wpi="http://schemas.microsoft.com/office/word/2010/wordprocessingInk" xmlns:wne="http://schemas.microsoft.com/office/word/2006/wordml" xmlns:wps="http://schemas.microsoft.com/office/word/2010/wordprocessingShape" mc:Ignorable="w14 w15 w16se w16cid w16 w16cex w16sdtdh w16sdtfl w16du wp14">
   <w:p>
     <w:pPr>
       <w:pStyle w:val="Header"/>
@@ -7140,7 +7276,7 @@
 </file>
 
 <file path=word/numbering.xml><?xml version="1.0" encoding="utf-8"?>
-<w:numbering xmlns:wpc="http://schemas.microsoft.com/office/word/2010/wordprocessingCanvas" xmlns:cx="http://schemas.microsoft.com/office/drawing/2014/chartex" xmlns:cx1="http://schemas.microsoft.com/office/drawing/2015/9/8/chartex" xmlns:cx2="http://schemas.microsoft.com/office/drawing/2015/10/21/chartex" xmlns:cx3="http://schemas.microsoft.com/office/drawing/2016/5/9/chartex" xmlns:cx4="http://schemas.microsoft.com/office/drawing/2016/5/10/chartex" xmlns:cx5="http://schemas.microsoft.com/office/drawing/2016/5/11/chartex" xmlns:cx6="http://schemas.microsoft.com/office/drawing/2016/5/12/chartex" xmlns:cx7="http://schemas.microsoft.com/office/drawing/2016/5/13/chartex" xmlns:cx8="http://schemas.microsoft.com/office/drawing/2016/5/14/chartex" xmlns:mc="http://schemas.openxmlformats.org/markup-compatibility/2006" xmlns:aink="http://schemas.microsoft.com/office/drawing/2016/ink" xmlns:am3d="http://schemas.microsoft.com/office/drawing/2017/model3d" xmlns:o="urn:schemas-microsoft-com:office:office" xmlns:oel="http://schemas.microsoft.com/office/2019/extlst" xmlns:r="http://schemas.openxmlformats.org/officeDocument/2006/relationships" xmlns:m="http://schemas.openxmlformats.org/officeDocument/2006/math" xmlns:v="urn:schemas-microsoft-com:vml" xmlns:wp14="http://schemas.microsoft.com/office/word/2010/wordprocessingDrawing" xmlns:wp="http://schemas.openxmlformats.org/drawingml/2006/wordprocessingDrawing" xmlns:w10="urn:schemas-microsoft-com:office:word" xmlns:w="http://schemas.openxmlformats.org/wordprocessingml/2006/main" xmlns:w14="http://schemas.microsoft.com/office/word/2010/wordml" xmlns:w15="http://schemas.microsoft.com/office/word/2012/wordml" xmlns:w16cex="http://schemas.microsoft.com/office/word/2018/wordml/cex" xmlns:w16cid="http://schemas.microsoft.com/office/word/2016/wordml/cid" xmlns:w16="http://schemas.microsoft.com/office/word/2018/wordml" xmlns:w16du="http://schemas.microsoft.com/office/word/2023/wordml/word16du" xmlns:w16sdtdh="http://schemas.microsoft.com/office/word/2020/wordml/sdtdatahash" xmlns:w16se="http://schemas.microsoft.com/office/word/2015/wordml/symex" xmlns:wpg="http://schemas.microsoft.com/office/word/2010/wordprocessingGroup" xmlns:wpi="http://schemas.microsoft.com/office/word/2010/wordprocessingInk" xmlns:wne="http://schemas.microsoft.com/office/word/2006/wordml" xmlns:wps="http://schemas.microsoft.com/office/word/2010/wordprocessingShape" mc:Ignorable="w14 w15 w16se w16cid w16 w16cex w16sdtdh w16du wp14">
+<w:numbering xmlns:wpc="http://schemas.microsoft.com/office/word/2010/wordprocessingCanvas" xmlns:cx="http://schemas.microsoft.com/office/drawing/2014/chartex" xmlns:cx1="http://schemas.microsoft.com/office/drawing/2015/9/8/chartex" xmlns:cx2="http://schemas.microsoft.com/office/drawing/2015/10/21/chartex" xmlns:cx3="http://schemas.microsoft.com/office/drawing/2016/5/9/chartex" xmlns:cx4="http://schemas.microsoft.com/office/drawing/2016/5/10/chartex" xmlns:cx5="http://schemas.microsoft.com/office/drawing/2016/5/11/chartex" xmlns:cx6="http://schemas.microsoft.com/office/drawing/2016/5/12/chartex" xmlns:cx7="http://schemas.microsoft.com/office/drawing/2016/5/13/chartex" xmlns:cx8="http://schemas.microsoft.com/office/drawing/2016/5/14/chartex" xmlns:mc="http://schemas.openxmlformats.org/markup-compatibility/2006" xmlns:aink="http://schemas.microsoft.com/office/drawing/2016/ink" xmlns:am3d="http://schemas.microsoft.com/office/drawing/2017/model3d" xmlns:o="urn:schemas-microsoft-com:office:office" xmlns:oel="http://schemas.microsoft.com/office/2019/extlst" xmlns:r="http://schemas.openxmlformats.org/officeDocument/2006/relationships" xmlns:m="http://schemas.openxmlformats.org/officeDocument/2006/math" xmlns:v="urn:schemas-microsoft-com:vml" xmlns:wp14="http://schemas.microsoft.com/office/word/2010/wordprocessingDrawing" xmlns:wp="http://schemas.openxmlformats.org/drawingml/2006/wordprocessingDrawing" xmlns:w10="urn:schemas-microsoft-com:office:word" xmlns:w="http://schemas.openxmlformats.org/wordprocessingml/2006/main" xmlns:w14="http://schemas.microsoft.com/office/word/2010/wordml" xmlns:w15="http://schemas.microsoft.com/office/word/2012/wordml" xmlns:w16cex="http://schemas.microsoft.com/office/word/2018/wordml/cex" xmlns:w16cid="http://schemas.microsoft.com/office/word/2016/wordml/cid" xmlns:w16="http://schemas.microsoft.com/office/word/2018/wordml" xmlns:w16du="http://schemas.microsoft.com/office/word/2023/wordml/word16du" xmlns:w16sdtdh="http://schemas.microsoft.com/office/word/2020/wordml/sdtdatahash" xmlns:w16sdtfl="http://schemas.microsoft.com/office/word/2024/wordml/sdtformatlock" xmlns:w16se="http://schemas.microsoft.com/office/word/2015/wordml/symex" xmlns:wpg="http://schemas.microsoft.com/office/word/2010/wordprocessingGroup" xmlns:wpi="http://schemas.microsoft.com/office/word/2010/wordprocessingInk" xmlns:wne="http://schemas.microsoft.com/office/word/2006/wordml" xmlns:wps="http://schemas.microsoft.com/office/word/2010/wordprocessingShape" mc:Ignorable="w14 w15 w16se w16cid w16 w16cex w16sdtdh w16sdtfl w16du wp14">
   <w:abstractNum w:abstractNumId="0" w15:restartNumberingAfterBreak="0">
     <w:nsid w:val="092C02E8"/>
     <w:multiLevelType w:val="multilevel"/>
@@ -7492,8 +7628,16 @@
 </w:numbering>
 </file>
 
+<file path=word/people.xml><?xml version="1.0" encoding="utf-8"?>
+<w15:people xmlns:wpc="http://schemas.microsoft.com/office/word/2010/wordprocessingCanvas" xmlns:cx="http://schemas.microsoft.com/office/drawing/2014/chartex" xmlns:cx1="http://schemas.microsoft.com/office/drawing/2015/9/8/chartex" xmlns:cx2="http://schemas.microsoft.com/office/drawing/2015/10/21/chartex" xmlns:cx3="http://schemas.microsoft.com/office/drawing/2016/5/9/chartex" xmlns:cx4="http://schemas.microsoft.com/office/drawing/2016/5/10/chartex" xmlns:cx5="http://schemas.microsoft.com/office/drawing/2016/5/11/chartex" xmlns:cx6="http://schemas.microsoft.com/office/drawing/2016/5/12/chartex" xmlns:cx7="http://schemas.microsoft.com/office/drawing/2016/5/13/chartex" xmlns:cx8="http://schemas.microsoft.com/office/drawing/2016/5/14/chartex" xmlns:mc="http://schemas.openxmlformats.org/markup-compatibility/2006" xmlns:aink="http://schemas.microsoft.com/office/drawing/2016/ink" xmlns:am3d="http://schemas.microsoft.com/office/drawing/2017/model3d" xmlns:o="urn:schemas-microsoft-com:office:office" xmlns:oel="http://schemas.microsoft.com/office/2019/extlst" xmlns:r="http://schemas.openxmlformats.org/officeDocument/2006/relationships" xmlns:m="http://schemas.openxmlformats.org/officeDocument/2006/math" xmlns:v="urn:schemas-microsoft-com:vml" xmlns:wp14="http://schemas.microsoft.com/office/word/2010/wordprocessingDrawing" xmlns:wp="http://schemas.openxmlformats.org/drawingml/2006/wordprocessingDrawing" xmlns:w10="urn:schemas-microsoft-com:office:word" xmlns:w="http://schemas.openxmlformats.org/wordprocessingml/2006/main" xmlns:w14="http://schemas.microsoft.com/office/word/2010/wordml" xmlns:w15="http://schemas.microsoft.com/office/word/2012/wordml" xmlns:w16cex="http://schemas.microsoft.com/office/word/2018/wordml/cex" xmlns:w16cid="http://schemas.microsoft.com/office/word/2016/wordml/cid" xmlns:w16="http://schemas.microsoft.com/office/word/2018/wordml" xmlns:w16du="http://schemas.microsoft.com/office/word/2023/wordml/word16du" xmlns:w16sdtdh="http://schemas.microsoft.com/office/word/2020/wordml/sdtdatahash" xmlns:w16sdtfl="http://schemas.microsoft.com/office/word/2024/wordml/sdtformatlock" xmlns:w16se="http://schemas.microsoft.com/office/word/2015/wordml/symex" xmlns:wpg="http://schemas.microsoft.com/office/word/2010/wordprocessingGroup" xmlns:wpi="http://schemas.microsoft.com/office/word/2010/wordprocessingInk" xmlns:wne="http://schemas.microsoft.com/office/word/2006/wordml" xmlns:wps="http://schemas.microsoft.com/office/word/2010/wordprocessingShape" mc:Ignorable="w14 w15 w16se w16cid w16 w16cex w16sdtdh w16sdtfl w16du wp14">
+  <w15:person w15:author="PEREZ ESPITIA MANUEL SERGIO">
+    <w15:presenceInfo w15:providerId="AD" w15:userId="S::manuel.perez-e@mail.escuelaing.edu.co::90bfd553-ad4a-4aad-880c-c5fa01e71cd5"/>
+  </w15:person>
+</w15:people>
+</file>
+
 <file path=word/styles.xml><?xml version="1.0" encoding="utf-8"?>
-<w:styles xmlns:mc="http://schemas.openxmlformats.org/markup-compatibility/2006" xmlns:r="http://schemas.openxmlformats.org/officeDocument/2006/relationships" xmlns:w="http://schemas.openxmlformats.org/wordprocessingml/2006/main" xmlns:w14="http://schemas.microsoft.com/office/word/2010/wordml" xmlns:w15="http://schemas.microsoft.com/office/word/2012/wordml" xmlns:w16cex="http://schemas.microsoft.com/office/word/2018/wordml/cex" xmlns:w16cid="http://schemas.microsoft.com/office/word/2016/wordml/cid" xmlns:w16="http://schemas.microsoft.com/office/word/2018/wordml" xmlns:w16du="http://schemas.microsoft.com/office/word/2023/wordml/word16du" xmlns:w16sdtdh="http://schemas.microsoft.com/office/word/2020/wordml/sdtdatahash" xmlns:w16se="http://schemas.microsoft.com/office/word/2015/wordml/symex" mc:Ignorable="w14 w15 w16se w16cid w16 w16cex w16sdtdh w16du">
+<w:styles xmlns:mc="http://schemas.openxmlformats.org/markup-compatibility/2006" xmlns:r="http://schemas.openxmlformats.org/officeDocument/2006/relationships" xmlns:w="http://schemas.openxmlformats.org/wordprocessingml/2006/main" xmlns:w14="http://schemas.microsoft.com/office/word/2010/wordml" xmlns:w15="http://schemas.microsoft.com/office/word/2012/wordml" xmlns:w16cex="http://schemas.microsoft.com/office/word/2018/wordml/cex" xmlns:w16cid="http://schemas.microsoft.com/office/word/2016/wordml/cid" xmlns:w16="http://schemas.microsoft.com/office/word/2018/wordml" xmlns:w16du="http://schemas.microsoft.com/office/word/2023/wordml/word16du" xmlns:w16sdtdh="http://schemas.microsoft.com/office/word/2020/wordml/sdtdatahash" xmlns:w16sdtfl="http://schemas.microsoft.com/office/word/2024/wordml/sdtformatlock" xmlns:w16se="http://schemas.microsoft.com/office/word/2015/wordml/symex" mc:Ignorable="w14 w15 w16se w16cid w16 w16cex w16sdtdh w16sdtfl w16du">
   <w:docDefaults>
     <w:rPrDefault>
       <w:rPr>
@@ -8154,6 +8298,69 @@
     <w:unhideWhenUsed/>
     <w:rsid w:val="001852CF"/>
   </w:style>
+  <w:style w:type="character" w:styleId="CommentReference">
+    <w:name w:val="annotation reference"/>
+    <w:basedOn w:val="DefaultParagraphFont"/>
+    <w:uiPriority w:val="99"/>
+    <w:semiHidden/>
+    <w:unhideWhenUsed/>
+    <w:rsid w:val="0054599B"/>
+    <w:rPr>
+      <w:sz w:val="16"/>
+      <w:szCs w:val="16"/>
+    </w:rPr>
+  </w:style>
+  <w:style w:type="paragraph" w:styleId="CommentText">
+    <w:name w:val="annotation text"/>
+    <w:basedOn w:val="Normal"/>
+    <w:link w:val="CommentTextChar"/>
+    <w:uiPriority w:val="99"/>
+    <w:unhideWhenUsed/>
+    <w:rsid w:val="0054599B"/>
+    <w:rPr>
+      <w:sz w:val="20"/>
+      <w:szCs w:val="20"/>
+    </w:rPr>
+  </w:style>
+  <w:style w:type="character" w:customStyle="1" w:styleId="CommentTextChar">
+    <w:name w:val="Comment Text Char"/>
+    <w:basedOn w:val="DefaultParagraphFont"/>
+    <w:link w:val="CommentText"/>
+    <w:uiPriority w:val="99"/>
+    <w:rsid w:val="0054599B"/>
+    <w:rPr>
+      <w:sz w:val="20"/>
+      <w:szCs w:val="20"/>
+    </w:rPr>
+  </w:style>
+  <w:style w:type="paragraph" w:styleId="CommentSubject">
+    <w:name w:val="annotation subject"/>
+    <w:basedOn w:val="CommentText"/>
+    <w:next w:val="CommentText"/>
+    <w:link w:val="CommentSubjectChar"/>
+    <w:uiPriority w:val="99"/>
+    <w:semiHidden/>
+    <w:unhideWhenUsed/>
+    <w:rsid w:val="0054599B"/>
+    <w:rPr>
+      <w:b/>
+      <w:bCs/>
+    </w:rPr>
+  </w:style>
+  <w:style w:type="character" w:customStyle="1" w:styleId="CommentSubjectChar">
+    <w:name w:val="Comment Subject Char"/>
+    <w:basedOn w:val="CommentTextChar"/>
+    <w:link w:val="CommentSubject"/>
+    <w:uiPriority w:val="99"/>
+    <w:semiHidden/>
+    <w:rsid w:val="0054599B"/>
+    <w:rPr>
+      <w:b/>
+      <w:bCs/>
+      <w:sz w:val="20"/>
+      <w:szCs w:val="20"/>
+    </w:rPr>
+  </w:style>
 </w:styles>
 </file>
 

</xml_diff>